<commit_message>
completed the document for data architecture starter
</commit_message>
<xml_diff>
--- a/datalakearchitecturedesign-starter-1.docx
+++ b/datalakearchitecturedesign-starter-1.docx
@@ -1377,7 +1377,7 @@
         <w:rPr>
           <w:rtl w:val="0"/>
         </w:rPr>
-        <w:t xml:space="preserve"> In-scope items of this document are purpose, requirements, design, assumptions and the rationale. Anything other than these, are out-of-scope items.</w:t>
+        <w:t xml:space="preserve"> In-scope items of this document are purpose, requirements, design, assumptions and the rationale. Anything other than these, and out-of-scope items are detailed system specification, development process, and business process and workflows.</w:t>
       </w:r>
       <w:r/>
     </w:p>
@@ -2643,12 +2643,36 @@
     <w:p>
       <w:pPr>
         <w:ind w:left="720" w:firstLine="0"/>
-      </w:pPr>
-      <w:r>
-        <w:rPr>
-          <w:rtl w:val="0"/>
-        </w:rPr>
-        <w:t xml:space="preserve">&lt;How do you plan to ingest different types of data?&gt;</w:t>
+        <w:rPr>
+          <w:highlight w:val="none"/>
+        </w:rPr>
+      </w:pPr>
+      <w:r>
+        <w:rPr>
+          <w:rtl w:val="0"/>
+        </w:rPr>
+        <w:t xml:space="preserve">There will be an Nginx web server that acts as gateway into the system. This server will retrieve requests and based on the header of the request decides to send it either to the stream processing controller or the batch proces</w:t>
+      </w:r>
+      <w:r>
+        <w:rPr>
+          <w:rtl w:val="0"/>
+        </w:rPr>
+        <w:t xml:space="preserve">sing controller. The stream processing controller is running an event infrastruct</w:t>
+      </w:r>
+      <w:r>
+        <w:rPr>
+          <w:rtl w:val="0"/>
+        </w:rPr>
+        <w:t xml:space="preserve">ure that will buffer and pass the data to stream processing service. The streaming controller could be a Kafka instance, and stream processing service can be a Spark cluster. </w:t>
+        <w:br/>
+        <w:br/>
+        <w:t xml:space="preserve">For the batch scenario, data is first stored in data lake through the batch con</w:t>
+      </w:r>
+      <w:r>
+        <w:rPr>
+          <w:rtl w:val="0"/>
+        </w:rPr>
+        <w:t xml:space="preserve">troller, and then retrieved by the batch processing service. From there on, relevant data is retrieved by the batch processing service which processes the data and stores in a data mart. Hive can be used for batch processing and data lake can be Amazon S3.</w:t>
       </w:r>
       <w:r/>
     </w:p>
@@ -2656,70 +2680,43 @@
       <w:pPr>
         <w:ind w:left="720" w:firstLine="0"/>
       </w:pPr>
-      <w:r>
-        <w:rPr>
-          <w:rtl w:val="0"/>
-        </w:rPr>
-        <w:t xml:space="preserve">&lt;How would you ingest data coming from Databases, FTP servers, APIs?&gt;</w:t>
-      </w:r>
+      <w:r/>
       <w:r/>
     </w:p>
     <w:p>
       <w:pPr>
         <w:ind w:left="720" w:firstLine="0"/>
-      </w:pPr>
-      <w:r>
-        <w:rPr>
-          <w:rtl w:val="0"/>
-        </w:rPr>
-        <w:t xml:space="preserve">&lt;What tools would be used? Why? &gt;</w:t>
-      </w:r>
-      <w:r/>
-    </w:p>
-    <w:p>
-      <w:pPr>
-        <w:ind w:left="720" w:firstLine="0"/>
-      </w:pPr>
-      <w:r>
-        <w:rPr>
-          <w:rtl w:val="0"/>
-        </w:rPr>
-        <w:t xml:space="preserve">&lt;How would the ingestion layer design scale?&gt;</w:t>
-      </w:r>
-      <w:r/>
-    </w:p>
-    <w:p>
-      <w:pPr>
-        <w:ind w:left="720" w:firstLine="0"/>
-      </w:pPr>
-      <w:r>
-        <w:rPr>
-          <w:rtl w:val="0"/>
-        </w:rPr>
-        <w:t xml:space="preserve">&lt;What other tools were considered? (3</w:t>
-      </w:r>
-      <w:r>
-        <w:rPr>
-          <w:vertAlign w:val="superscript"/>
-          <w:rtl w:val="0"/>
-        </w:rPr>
-        <w:t xml:space="preserve">rd</w:t>
-      </w:r>
-      <w:r>
-        <w:rPr>
-          <w:rtl w:val="0"/>
-        </w:rPr>
-        <w:t xml:space="preserve"> party tools, open source tools considered but did not make it to the architecture you are proposing). Are there other shortcomings to your selection of tools? If so what? Does the 3rd party tool solve that?&gt;</w:t>
-      </w:r>
-      <w:r/>
-    </w:p>
-    <w:p>
-      <w:pPr>
-        <w:ind w:left="720" w:firstLine="0"/>
-      </w:pPr>
-      <w:r>
-        <w:rPr>
-          <w:rtl w:val="0"/>
+        <w:rPr>
+          <w:highlight w:val="none"/>
+        </w:rPr>
+      </w:pPr>
+      <w:r>
+        <w:t xml:space="preserve">This</w:t>
+      </w:r>
+      <w:r>
+        <w:t xml:space="preserve"> ingestion layer scales well, as the stream processing service is a kafka cluster, which is distributed in nature. As the demand increases, the number of brokers increase. In case of batch processing, S3 object store can be scaled up and even glacier class</w:t>
+      </w:r>
+      <w:r>
+        <w:t xml:space="preserve">es can be used to save costs. Hive can run queries in a distributed manner too, so there should not be any bottleneck. </w:t>
+        <w:br/>
+        <w:br/>
+        <w:t xml:space="preserve">I’ve considered Apache Flume and Sqoop. Howbeit, Kafka still is a better technology as it can handle streaming, pub-sub and basic event</w:t>
+      </w:r>
+      <w:r>
+        <w:t xml:space="preserve"> messaging too. Sqoop could be used if the ingestion heavily relied on relational databases, and Flume could be used if streaming wasn’t part of the future vision of the CTO. One could also look into service discovery, data dictionary, and schema registry.</w:t>
+      </w:r>
+      <w:r>
+        <w:t xml:space="preserve"> </w:t>
+        <w:br/>
+        <w:br/>
+        <w:t xml:space="preserve">Moreover, Apache storm</w:t>
+      </w:r>
+      <w:r>
+        <w:t xml:space="preserve"> was considered for streaming. While this technology could effectively handle stream processing loads, Kafka is found to be a better option because it has a lower latency, has got built-in fault tolerant mechanisms, and is horizontally designed and scaled.</w:t>
+      </w:r>
+      <w:r>
+        <w:rPr>
+          <w:highlight w:val="none"/>
         </w:rPr>
       </w:r>
       <w:r/>
@@ -2753,6 +2750,19 @@
       <w:r/>
     </w:p>
     <w:p>
+      <w:r/>
+      <w:r/>
+    </w:p>
+    <w:p>
+      <w:r>
+        <w:tab/>
+        <w:t xml:space="preserve">All data will be stored as is in the data lake. As the volume increase, so is the number of </w:t>
+        <w:tab/>
+        <w:t xml:space="preserve">objects in S3. This is scalable as S3 is a distributed scalable object storage.</w:t>
+      </w:r>
+      <w:r/>
+    </w:p>
+    <w:p>
       <w:pPr>
         <w:ind w:left="720" w:firstLine="0"/>
       </w:pPr>
@@ -2760,19 +2770,24 @@
         <w:rPr>
           <w:rtl w:val="0"/>
         </w:rPr>
-        <w:t xml:space="preserve">&lt;How do you plan to store a vast amount of data? &gt;</w:t>
+        <w:br/>
+        <w:br/>
+        <w:t xml:space="preserve">Data lake will be snapshotted daily, which can be used to restore data in case of event failure or data loss. Backups will be stored in glacier classes for reducing costs.</w:t>
       </w:r>
       <w:r/>
     </w:p>
     <w:p>
       <w:pPr>
         <w:ind w:left="720" w:firstLine="0"/>
-      </w:pPr>
-      <w:r>
-        <w:rPr>
-          <w:rtl w:val="0"/>
-        </w:rPr>
-        <w:t xml:space="preserve">&lt;How would the system handle 20% YoY Data Growth rate?&gt;</w:t>
+        <w:rPr>
+          <w:highlight w:val="none"/>
+        </w:rPr>
+      </w:pPr>
+      <w:r>
+        <w:rPr>
+          <w:rtl w:val="0"/>
+        </w:rPr>
+        <w:t xml:space="preserve">Metadata will be managed through Atlass centrally. Atlas will also help with relationships, data lineage and business glossary terms.</w:t>
       </w:r>
       <w:r/>
     </w:p>
@@ -2782,100 +2797,171 @@
       </w:pPr>
       <w:r>
         <w:rPr>
-          <w:rtl w:val="0"/>
-        </w:rPr>
-        <w:t xml:space="preserve">&lt;How do you plan to handle back-up and recovery? What are the strategies?&gt;</w:t>
+          <w:highlight w:val="none"/>
+          <w:rtl w:val="0"/>
+        </w:rPr>
+      </w:r>
+      <w:r>
+        <w:rPr>
+          <w:highlight w:val="none"/>
+          <w:rtl w:val="0"/>
+        </w:rPr>
       </w:r>
       <w:r/>
     </w:p>
     <w:p>
       <w:pPr>
         <w:ind w:left="720" w:firstLine="0"/>
-      </w:pPr>
-      <w:r>
-        <w:rPr>
-          <w:rtl w:val="0"/>
-        </w:rPr>
-        <w:t xml:space="preserve">&lt;How do you plan to store custom </w:t>
-      </w:r>
-      <w:r>
-        <w:rPr>
-          <w:b/>
-          <w:rtl w:val="0"/>
-        </w:rPr>
-        <w:t xml:space="preserve">metadata</w:t>
-      </w:r>
-      <w:r>
-        <w:rPr>
-          <w:rtl w:val="0"/>
-        </w:rPr>
-        <w:t xml:space="preserve"> information? What type of information would metadata hold?&gt;</w:t>
+        <w:rPr>
+          <w:highlight w:val="none"/>
+        </w:rPr>
+      </w:pPr>
+      <w:r>
+        <w:rPr>
+          <w:highlight w:val="none"/>
+          <w:rtl w:val="0"/>
+        </w:rPr>
+        <w:t xml:space="preserve">An ideal format is Parquet, that’s due to the</w:t>
+      </w:r>
+      <w:r>
+        <w:rPr>
+          <w:highlight w:val="none"/>
+          <w:rtl w:val="0"/>
+        </w:rPr>
+        <w:t xml:space="preserve"> fact that Parquet can compress approximately 70% better comparing to alternatives such as CVS and JSON, it is a colum-oriented data structure, and it has mechanisms such as predicate push down which allows for even more compression and smaller file size. </w:t>
+      </w:r>
+      <w:r>
+        <w:rPr>
+          <w:highlight w:val="none"/>
+          <w:rtl w:val="0"/>
+        </w:rPr>
       </w:r>
       <w:r/>
     </w:p>
     <w:p>
       <w:pPr>
         <w:ind w:left="720" w:firstLine="0"/>
-      </w:pPr>
-      <w:r>
-        <w:rPr>
-          <w:rtl w:val="0"/>
-        </w:rPr>
-        <w:t xml:space="preserve">&lt;What format of the data do you plan to use? Why?&gt;</w:t>
+        <w:rPr>
+          <w:highlight w:val="none"/>
+        </w:rPr>
+      </w:pPr>
+      <w:r>
+        <w:rPr>
+          <w:highlight w:val="none"/>
+          <w:rtl w:val="0"/>
+        </w:rPr>
+      </w:r>
+      <w:r>
+        <w:rPr>
+          <w:highlight w:val="none"/>
+          <w:rtl w:val="0"/>
+        </w:rPr>
+      </w:r>
+      <w:r/>
+    </w:p>
+    <w:p>
+      <w:pPr>
+        <w:ind w:left="0" w:firstLine="0"/>
+      </w:pPr>
+      <w:r>
+        <w:rPr>
+          <w:highlight w:val="none"/>
+          <w:rtl w:val="0"/>
+        </w:rPr>
+        <w:tab/>
+        <w:t xml:space="preserve">Apache ranger can be us</w:t>
+      </w:r>
+      <w:r>
+        <w:rPr>
+          <w:highlight w:val="none"/>
+          <w:rtl w:val="0"/>
+        </w:rPr>
+        <w:t xml:space="preserve">ed as a centralized security administration. Apache allows fine </w:t>
+        <w:tab/>
+        <w:t xml:space="preserve">grained authorization, role-based access controls, attribute-based access controls and </w:t>
+        <w:tab/>
+        <w:t xml:space="preserve">control auditing. This service can handle authentication and authorization flows, as well </w:t>
+        <w:tab/>
+        <w:t xml:space="preserve">as auditing.</w:t>
+      </w:r>
+      <w:r>
+        <w:rPr>
+          <w:highlight w:val="none"/>
+          <w:rtl w:val="0"/>
+        </w:rPr>
       </w:r>
       <w:r/>
     </w:p>
     <w:p>
       <w:pPr>
         <w:ind w:left="720" w:firstLine="0"/>
-      </w:pPr>
-      <w:r>
-        <w:rPr>
-          <w:rtl w:val="0"/>
-        </w:rPr>
-        <w:t xml:space="preserve">&lt;How do you plan to secure data (at a high-level)? Identify 2-3 techniques/tools/considerations&gt;</w:t>
+        <w:rPr>
+          <w:highlight w:val="none"/>
+        </w:rPr>
+      </w:pPr>
+      <w:r>
+        <w:rPr>
+          <w:highlight w:val="none"/>
+        </w:rPr>
+      </w:r>
+      <w:r>
+        <w:rPr>
+          <w:highlight w:val="none"/>
+        </w:rPr>
       </w:r>
       <w:r/>
     </w:p>
     <w:p>
       <w:pPr>
         <w:ind w:left="720" w:firstLine="0"/>
-      </w:pPr>
-      <w:r>
-        <w:rPr>
-          <w:rtl w:val="0"/>
-        </w:rPr>
-        <w:t xml:space="preserve">&lt;</w:t>
-      </w:r>
-      <w:r>
-        <w:rPr>
-          <w:rtl w:val="0"/>
-        </w:rPr>
-        <w:t xml:space="preserve">What other tools were considered? (3</w:t>
-      </w:r>
-      <w:r>
-        <w:rPr>
-          <w:vertAlign w:val="superscript"/>
-          <w:rtl w:val="0"/>
-        </w:rPr>
-        <w:t xml:space="preserve">rd</w:t>
-      </w:r>
-      <w:r>
-        <w:rPr>
-          <w:rtl w:val="0"/>
-        </w:rPr>
-        <w:t xml:space="preserve"> party tools, open source tools considered but did not make it to the architecture you are proposing). Are there other shortcomings to your selection of tools? If so what? Does the 3rd party tool solve that?&gt;</w:t>
+        <w:rPr>
+          <w:highlight w:val="none"/>
+        </w:rPr>
+      </w:pPr>
+      <w:r>
+        <w:rPr>
+          <w:highlight w:val="none"/>
+        </w:rPr>
+        <w:t xml:space="preserve">Along the lines, I’ve looked into Apache Knox,  and Apache Atlas. While Apache knox could be chosen for the ingestion gateway, it was decided that a more mature centralize security is a better solution. </w:t>
+      </w:r>
+      <w:r>
+        <w:rPr>
+          <w:highlight w:val="none"/>
+        </w:rPr>
       </w:r>
       <w:r/>
     </w:p>
     <w:p>
       <w:pPr>
         <w:ind w:left="720" w:firstLine="0"/>
-      </w:pPr>
-      <w:r>
-        <w:rPr>
-          <w:rtl w:val="0"/>
-        </w:rPr>
+        <w:rPr>
+          <w:highlight w:val="none"/>
+        </w:rPr>
+      </w:pPr>
+      <w:r>
+        <w:rPr>
+          <w:highlight w:val="none"/>
+          <w:rtl w:val="0"/>
+        </w:rPr>
+      </w:r>
+      <w:r>
+        <w:rPr>
+          <w:highlight w:val="none"/>
+          <w:rtl w:val="0"/>
+        </w:rPr>
+      </w:r>
+      <w:r/>
+    </w:p>
+    <w:p>
+      <w:pPr>
+        <w:ind w:left="720" w:firstLine="0"/>
+      </w:pPr>
+      <w:r>
+        <w:rPr>
+          <w:rtl w:val="0"/>
+        </w:rPr>
+        <w:t xml:space="preserve">One of the challenges of this architecture can be the complexity of spawning up a new Kafka broker in case of increased load and balancing again between brokers and consumer groups.</w:t>
+        <w:br/>
       </w:r>
       <w:r/>
     </w:p>
@@ -2899,12 +2985,18 @@
     <w:p>
       <w:pPr>
         <w:ind w:left="720" w:firstLine="0"/>
-      </w:pPr>
-      <w:r>
-        <w:rPr>
-          <w:rtl w:val="0"/>
-        </w:rPr>
-        <w:t xml:space="preserve">&lt;How do you plan to process the data?&gt;</w:t>
+        <w:rPr>
+          <w:highlight w:val="none"/>
+        </w:rPr>
+      </w:pPr>
+      <w:r>
+        <w:rPr>
+          <w:rtl w:val="0"/>
+        </w:rPr>
+        <w:t xml:space="preserve">Depending on the nature of the load and the requirements (batch or streaming) data will be processed differently. Batch requests will go in to the batch processing controller and from there to the data lake and then to the batch processing service which uses Spark to process data. This can additionally allow for on-demand query if needed. </w:t>
+        <w:br/>
+        <w:br/>
+        <w:t xml:space="preserve">If stream processing is required the data is flowed from Kafka into the stream processing service. This service is another Spark instance configured for stream processing. The reason the two are segregated is due to various needs in scale, latency, processing model and data volume. Maintenance can also be improved by configuring each Spark instance exactly to the requirements of the data it’s processing. </w:t>
       </w:r>
       <w:r/>
     </w:p>
@@ -2912,27 +3004,29 @@
       <w:pPr>
         <w:ind w:left="720" w:firstLine="0"/>
       </w:pPr>
-      <w:r>
-        <w:rPr>
-          <w:rtl w:val="0"/>
-        </w:rPr>
-        <w:t xml:space="preserve">&lt;How do you satisfy different processing needs? Batch, Realtime, CDC?&gt;</w:t>
-      </w:r>
+      <w:r/>
       <w:r/>
     </w:p>
     <w:p>
       <w:pPr>
         <w:ind w:left="720" w:firstLine="0"/>
-      </w:pPr>
-      <w:r>
-        <w:rPr>
-          <w:rtl w:val="0"/>
-        </w:rPr>
-        <w:t xml:space="preserve">&lt;How do you enable ad-hoc querying capabilities?&gt;</w:t>
-        <w:br/>
-        <w:t xml:space="preserve">&lt;What different tools are involved for processing?&gt;</w:t>
-      </w:r>
-      <w:r/>
+        <w:rPr>
+          <w:highlight w:val="none"/>
+        </w:rPr>
+      </w:pPr>
+      <w:r>
+        <w:rPr>
+          <w:highlight w:val="none"/>
+          <w:rtl w:val="0"/>
+        </w:rPr>
+        <w:t xml:space="preserve">Ad-hoc query can be achieved by connecting directly by using data mart 2 designed specifically for data science and business intelligence workloads. </w:t>
+      </w:r>
+      <w:r>
+        <w:rPr>
+          <w:highlight w:val="none"/>
+          <w:rtl w:val="0"/>
+        </w:rPr>
+      </w:r>
     </w:p>
     <w:p>
       <w:pPr>
@@ -2940,24 +3034,16 @@
       </w:pPr>
       <w:r>
         <w:rPr>
-          <w:rtl w:val="0"/>
-        </w:rPr>
-        <w:t xml:space="preserve">&lt;What other tools were considered? (3</w:t>
-      </w:r>
-      <w:r>
-        <w:rPr>
-          <w:vertAlign w:val="superscript"/>
-          <w:rtl w:val="0"/>
-        </w:rPr>
-        <w:t xml:space="preserve">rd</w:t>
-      </w:r>
-      <w:r>
-        <w:rPr>
-          <w:rtl w:val="0"/>
-        </w:rPr>
-        <w:t xml:space="preserve"> party tools, open source tools considered but did not make it to the architecture you are proposing). Are there other shortcomings to your selection of tools? If so what? Does the 3rd party tool solve that?&gt;</w:t>
-      </w:r>
-      <w:r/>
+          <w:highlight w:val="none"/>
+          <w:rtl w:val="0"/>
+        </w:rPr>
+      </w:r>
+      <w:r>
+        <w:rPr>
+          <w:highlight w:val="none"/>
+          <w:rtl w:val="0"/>
+        </w:rPr>
+      </w:r>
     </w:p>
     <w:p>
       <w:pPr>
@@ -2965,21 +3051,23 @@
       </w:pPr>
       <w:r>
         <w:rPr>
-          <w:rtl w:val="0"/>
-        </w:rPr>
-        <w:t xml:space="preserve">&lt;How does the proposed architecture scale with respect to processing?&gt;</w:t>
-      </w:r>
-      <w:r/>
-    </w:p>
-    <w:p>
-      <w:pPr>
-        <w:ind w:left="720" w:firstLine="0"/>
-      </w:pPr>
-      <w:r>
-        <w:rPr>
-          <w:rtl w:val="0"/>
-        </w:rPr>
-      </w:r>
+          <w:highlight w:val="none"/>
+          <w:rtl w:val="0"/>
+        </w:rPr>
+        <w:t xml:space="preserve">I’ve considered Hadoop HDFS and EMR, but S3 comes with more features out of the box. Using S3 means the implementation is freed from any HDFS specific technology such as HBase or Hive.</w:t>
+      </w:r>
+      <w:r>
+        <w:rPr>
+          <w:highlight w:val="none"/>
+          <w:rtl w:val="0"/>
+        </w:rPr>
+      </w:r>
+      <w:r>
+        <w:rPr>
+          <w:rtl w:val="0"/>
+        </w:rPr>
+      </w:r>
+      <w:r/>
       <w:r/>
     </w:p>
     <w:p>
@@ -3018,7 +3106,11 @@
         <w:rPr>
           <w:rtl w:val="0"/>
         </w:rPr>
-        <w:t xml:space="preserve">&lt;What do you mean by serving layer?&gt;</w:t>
+        <w:t xml:space="preserve">Serving layer in this architecture is designed as two purpose specific components, that is data mart 1 and data mart 2. Data marts store specific relevant data for specific data consumers, and this in turn increase performance, user autonomy, data security and governance. </w:t>
+        <w:br/>
+        <w:br/>
+        <w:t xml:space="preserve">The data mart 1 is used by the application, which incorporates the schema necessary for application to easily consume and visualize and report on the data.</w:t>
+        <w:br/>
       </w:r>
       <w:r/>
     </w:p>
@@ -3030,7 +3122,7 @@
         <w:rPr>
           <w:rtl w:val="0"/>
         </w:rPr>
-        <w:t xml:space="preserve">&lt;What type of data do you plan to store here?&gt;</w:t>
+        <w:t xml:space="preserve">Data stored in data marts is usually relational structured data, but this can be augmented with semi-structured and unstructured data too.</w:t>
       </w:r>
       <w:r/>
     </w:p>
@@ -3042,24 +3134,8 @@
         <w:rPr>
           <w:rtl w:val="0"/>
         </w:rPr>
-        <w:t xml:space="preserve">&lt;</w:t>
-      </w:r>
-      <w:r>
-        <w:rPr>
-          <w:rtl w:val="0"/>
-        </w:rPr>
-        <w:t xml:space="preserve">How would the data in the serving layer be used?&gt;</w:t>
-      </w:r>
-      <w:r/>
-    </w:p>
-    <w:p>
-      <w:pPr>
-        <w:ind w:left="720" w:firstLine="0"/>
-      </w:pPr>
-      <w:r>
-        <w:rPr>
-          <w:rtl w:val="0"/>
-        </w:rPr>
+        <w:br/>
+        <w:t xml:space="preserve">Data marts will provide their APIs or drivers to third-party softwares and applications to communicate. </w:t>
       </w:r>
       <w:r/>
     </w:p>

</xml_diff>

<commit_message>
finalized the design doc
</commit_message>
<xml_diff>
--- a/datalakearchitecturedesign-starter-1.docx
+++ b/datalakearchitecturedesign-starter-1.docx
@@ -2993,10 +2993,22 @@
         <w:rPr>
           <w:rtl w:val="0"/>
         </w:rPr>
-        <w:t xml:space="preserve">Depending on the nature of the load and the requirements (batch or streaming) data will be processed differently. Batch requests will go in to the batch processing controller and from there to the data lake and then to the batch processing service which uses Spark to process data. This can additionally allow for on-demand query if needed. </w:t>
+        <w:t xml:space="preserve">Depending on the nature of the load and the requirements (batch or streaming) data will be processed differently. Batch requests will go in to the batch processing controller and from there to the data lake and then to the batch processing</w:t>
+      </w:r>
+      <w:r>
+        <w:rPr>
+          <w:rtl w:val="0"/>
+        </w:rPr>
+        <w:t xml:space="preserve"> service which uses Spark to process data. This can additionally allow for on-demand query if needed. </w:t>
         <w:br/>
         <w:br/>
-        <w:t xml:space="preserve">If stream processing is required the data is flowed from Kafka into the stream processing service. This service is another Spark instance configured for stream processing. The reason the two are segregated is due to various needs in scale, latency, processing model and data volume. Maintenance can also be improved by configuring each Spark instance exactly to the requirements of the data it’s processing. </w:t>
+        <w:t xml:space="preserve">If stream processing is required the data is flowed from Kafka into the stream processing service. This service is another Spark instance configured for</w:t>
+      </w:r>
+      <w:r>
+        <w:rPr>
+          <w:rtl w:val="0"/>
+        </w:rPr>
+        <w:t xml:space="preserve"> stream processing. The reason the two are segregated is due to various needs in scale, latency, processing model and data volume. Maintenance can also be improved by configuring each Spark instance exactly to the requirements of the data it’s processing. </w:t>
       </w:r>
       <w:r/>
     </w:p>
@@ -3027,6 +3039,7 @@
           <w:rtl w:val="0"/>
         </w:rPr>
       </w:r>
+      <w:r/>
     </w:p>
     <w:p>
       <w:pPr>
@@ -3044,6 +3057,7 @@
           <w:rtl w:val="0"/>
         </w:rPr>
       </w:r>
+      <w:r/>
     </w:p>
     <w:p>
       <w:pPr>
@@ -3058,16 +3072,9 @@
       </w:r>
       <w:r>
         <w:rPr>
-          <w:highlight w:val="none"/>
-          <w:rtl w:val="0"/>
-        </w:rPr>
-      </w:r>
-      <w:r>
-        <w:rPr>
-          <w:rtl w:val="0"/>
-        </w:rPr>
-      </w:r>
-      <w:r/>
+          <w:rtl w:val="0"/>
+        </w:rPr>
+      </w:r>
       <w:r/>
     </w:p>
     <w:p>
@@ -3106,7 +3113,13 @@
         <w:rPr>
           <w:rtl w:val="0"/>
         </w:rPr>
-        <w:t xml:space="preserve">Serving layer in this architecture is designed as two purpose specific components, that is data mart 1 and data mart 2. Data marts store specific relevant data for specific data consumers, and this in turn increase performance, user autonomy, data security and governance. </w:t>
+        <w:t xml:space="preserve">Serving layer in this architecture is designed as two purpose specific components, that is data mart 1 and data mart 2. Data marts store specific relevant data for specific da</w:t>
+      </w:r>
+      <w:r>
+        <w:rPr>
+          <w:rtl w:val="0"/>
+        </w:rPr>
+        <w:t xml:space="preserve">ta consumers, and this in turn increase performance, user autonomy, data security and governance. </w:t>
         <w:br/>
         <w:br/>
         <w:t xml:space="preserve">The data mart 1 is used by the application, which incorporates the schema necessary for application to easily consume and visualize and report on the data.</w:t>
@@ -3169,7 +3182,7 @@
         <w:rPr>
           <w:rtl w:val="0"/>
         </w:rPr>
-        <w:t xml:space="preserve">Conclusion &lt;approx 2-5 lines&gt;</w:t>
+        <w:t xml:space="preserve">Conclusion </w:t>
       </w:r>
       <w:r/>
     </w:p>
@@ -3178,46 +3191,10 @@
         <w:ind w:left="0" w:firstLine="0"/>
       </w:pPr>
       <w:r>
-        <w:rPr>
-          <w:rtl w:val="0"/>
-        </w:rPr>
-        <w:t xml:space="preserve">&lt;Conclude the contents of the document. Provide recommendations on next steps if any.&gt;</w:t>
-      </w:r>
-      <w:r/>
-    </w:p>
-    <w:p>
-      <w:pPr>
-        <w:ind w:left="0" w:firstLine="0"/>
-      </w:pPr>
-      <w:r>
-        <w:rPr>
-          <w:rtl w:val="0"/>
-        </w:rPr>
-      </w:r>
-      <w:r/>
-    </w:p>
-    <w:p>
-      <w:pPr>
-        <w:pStyle w:val="849"/>
-      </w:pPr>
-      <w:r/>
-      <w:bookmarkStart w:id="11" w:name="_heading=h.shbrefjhrl6h"/>
-      <w:r/>
-      <w:bookmarkEnd w:id="11"/>
-      <w:r>
-        <w:rPr>
-          <w:rtl w:val="0"/>
-        </w:rPr>
-        <w:t xml:space="preserve">9. References &lt;If any&gt;</w:t>
-      </w:r>
-      <w:r/>
-    </w:p>
-    <w:p>
-      <w:r>
-        <w:rPr>
-          <w:rtl w:val="0"/>
-        </w:rPr>
-        <w:t xml:space="preserve">&lt;Provide links of any external documentation, wiki, blogs that you used to complete your research to put this solution together&gt;</w:t>
+        <w:t xml:space="preserve">This document provided detailed information on the new data architecture designed for DataProcessingCo. The document discussed the purpose, the requirements, the design, assumptions and the rationale behind the design. Various aspects of the artifact has been elaborated and technology decisions discussed. </w:t>
+        <w:br/>
+        <w:br/>
+        <w:t xml:space="preserve">Overall this new data architecture can be an effective artifact in addressing current data challenges that company is facing.</w:t>
       </w:r>
       <w:r/>
     </w:p>

</xml_diff>

<commit_message>
updated the model, the diagram and the presentation
</commit_message>
<xml_diff>
--- a/datalakearchitecturedesign-starter-1.docx
+++ b/datalakearchitecturedesign-starter-1.docx
@@ -3191,7 +3191,10 @@
         <w:ind w:left="0" w:firstLine="0"/>
       </w:pPr>
       <w:r>
-        <w:t xml:space="preserve">This document provided detailed information on the new data architecture designed for DataProcessingCo. The document discussed the purpose, the requirements, the design, assumptions and the rationale behind the design. Various aspects of the artifact has been elaborated and technology decisions discussed. </w:t>
+        <w:t xml:space="preserve">This document provided detailed information on the new data architecture designed for DataProcessingCo. The document discussed the purpose, the requirements, the design, assumpti</w:t>
+      </w:r>
+      <w:r>
+        <w:t xml:space="preserve">ons and the rationale behind the design. Various aspects of the artifact has been elaborated and technology decisions discussed. </w:t>
         <w:br/>
         <w:br/>
         <w:t xml:space="preserve">Overall this new data architecture can be an effective artifact in addressing current data challenges that company is facing.</w:t>

</xml_diff>

<commit_message>
fixed some grammar and typo issues
</commit_message>
<xml_diff>
--- a/datalakearchitecturedesign-starter-1.docx
+++ b/datalakearchitecturedesign-starter-1.docx
@@ -140,7 +140,7 @@
     </w:p>
     <w:p>
       <w:pPr>
-        <w:pStyle w:val="854"/>
+        <w:pStyle w:val="857"/>
         <w:jc w:val="center"/>
         <w:rPr>
           <w:color w:val="4472c4"/>
@@ -157,7 +157,7 @@
     </w:p>
     <w:p>
       <w:pPr>
-        <w:pStyle w:val="854"/>
+        <w:pStyle w:val="857"/>
         <w:jc w:val="center"/>
         <w:rPr>
           <w:color w:val="4472c4"/>
@@ -174,7 +174,7 @@
     </w:p>
     <w:p>
       <w:pPr>
-        <w:pStyle w:val="865"/>
+        <w:pStyle w:val="868"/>
         <w:jc w:val="center"/>
       </w:pPr>
       <w:r>
@@ -371,7 +371,7 @@
     </w:p>
     <w:p>
       <w:pPr>
-        <w:pStyle w:val="849"/>
+        <w:pStyle w:val="852"/>
       </w:pPr>
       <w:r/>
       <w:bookmarkStart w:id="0" w:name="_heading=h.gjdgxs"/>
@@ -387,7 +387,7 @@
     </w:p>
     <w:p>
       <w:pPr>
-        <w:pStyle w:val="850"/>
+        <w:pStyle w:val="853"/>
       </w:pPr>
       <w:r/>
       <w:bookmarkStart w:id="1" w:name="_heading=h.h1t26iak77"/>
@@ -420,7 +420,7 @@
     </w:p>
     <w:p>
       <w:pPr>
-        <w:pStyle w:val="850"/>
+        <w:pStyle w:val="853"/>
       </w:pPr>
       <w:r/>
       <w:bookmarkStart w:id="3" w:name="_heading=h.1fob9te"/>
@@ -444,7 +444,7 @@
     </w:p>
     <w:tbl>
       <w:tblPr>
-        <w:tblStyle w:val="866"/>
+        <w:tblStyle w:val="869"/>
         <w:tblW w:w="9350" w:type="dxa"/>
         <w:tblInd w:w="0" w:type="dxa"/>
         <w:tblBorders>
@@ -633,7 +633,7 @@
     </w:p>
     <w:p>
       <w:pPr>
-        <w:pStyle w:val="850"/>
+        <w:pStyle w:val="853"/>
       </w:pPr>
       <w:r/>
       <w:bookmarkStart w:id="5" w:name="_heading=h.2et92p0"/>
@@ -657,7 +657,7 @@
     </w:p>
     <w:tbl>
       <w:tblPr>
-        <w:tblStyle w:val="867"/>
+        <w:tblStyle w:val="870"/>
         <w:tblW w:w="9350" w:type="dxa"/>
         <w:tblInd w:w="0" w:type="dxa"/>
         <w:tblBorders>
@@ -840,7 +840,7 @@
     </w:p>
     <w:p>
       <w:pPr>
-        <w:pStyle w:val="850"/>
+        <w:pStyle w:val="853"/>
       </w:pPr>
       <w:r/>
       <w:bookmarkStart w:id="6" w:name="_heading=h.tyjcwt"/>
@@ -864,7 +864,7 @@
     </w:p>
     <w:tbl>
       <w:tblPr>
-        <w:tblStyle w:val="868"/>
+        <w:tblStyle w:val="871"/>
         <w:tblW w:w="9384" w:type="dxa"/>
         <w:tblInd w:w="0" w:type="dxa"/>
         <w:tblBorders>
@@ -1188,150 +1188,8 @@
       <w:r/>
     </w:p>
     <w:p>
-      <w:r>
-        <w:rPr>
-          <w:rtl w:val="0"/>
-        </w:rPr>
-      </w:r>
-      <w:r/>
-    </w:p>
-    <w:p>
-      <w:r>
-        <w:rPr>
-          <w:rtl w:val="0"/>
-        </w:rPr>
-      </w:r>
-      <w:r/>
-    </w:p>
-    <w:p>
-      <w:pPr>
-        <w:pStyle w:val="849"/>
-        <w:ind w:left="0" w:firstLine="0"/>
-      </w:pPr>
-      <w:r>
-        <w:rPr>
-          <w:rtl w:val="0"/>
-        </w:rPr>
-        <w:t xml:space="preserve">Note from Instructor: </w:t>
-      </w:r>
-      <w:r/>
-    </w:p>
-    <w:p>
-      <w:pPr>
-        <w:pStyle w:val="849"/>
-        <w:numPr>
-          <w:ilvl w:val="0"/>
-          <w:numId w:val="2"/>
-        </w:numPr>
-        <w:ind w:left="720" w:hanging="360"/>
-        <w:spacing w:after="0" w:afterAutospacing="0"/>
-        <w:rPr>
-          <w:sz w:val="28"/>
-          <w:szCs w:val="28"/>
-        </w:rPr>
-      </w:pPr>
-      <w:r>
-        <w:rPr>
-          <w:sz w:val="28"/>
-          <w:szCs w:val="28"/>
-          <w:rtl w:val="0"/>
-        </w:rPr>
-        <w:t xml:space="preserve">Consider this as a comprehensive design document that you will deliver to the technical audience of the company. </w:t>
-      </w:r>
-      <w:r/>
-    </w:p>
-    <w:p>
-      <w:pPr>
-        <w:pStyle w:val="849"/>
-        <w:numPr>
-          <w:ilvl w:val="0"/>
-          <w:numId w:val="2"/>
-        </w:numPr>
-        <w:ind w:left="720" w:hanging="360"/>
-        <w:spacing w:before="0" w:beforeAutospacing="0" w:after="0" w:afterAutospacing="0"/>
-        <w:rPr>
-          <w:sz w:val="28"/>
-          <w:szCs w:val="28"/>
-        </w:rPr>
-      </w:pPr>
-      <w:r>
-        <w:rPr>
-          <w:sz w:val="28"/>
-          <w:szCs w:val="28"/>
-          <w:rtl w:val="0"/>
-        </w:rPr>
-        <w:t xml:space="preserve">Provide detailed design and implementation level details</w:t>
-      </w:r>
-      <w:r/>
-    </w:p>
-    <w:p>
-      <w:pPr>
-        <w:pStyle w:val="849"/>
-        <w:numPr>
-          <w:ilvl w:val="0"/>
-          <w:numId w:val="2"/>
-        </w:numPr>
-        <w:ind w:left="720" w:hanging="360"/>
-        <w:spacing w:before="0" w:beforeAutospacing="0" w:after="0" w:afterAutospacing="0"/>
-        <w:rPr>
-          <w:sz w:val="28"/>
-          <w:szCs w:val="28"/>
-        </w:rPr>
-      </w:pPr>
-      <w:r>
-        <w:rPr>
-          <w:sz w:val="28"/>
-          <w:szCs w:val="28"/>
-          <w:rtl w:val="0"/>
-        </w:rPr>
-        <w:t xml:space="preserve">You are expected to provide at least 6 pages worth of content (Does not include the cover (title) page and tracker page)</w:t>
-      </w:r>
-      <w:r/>
-    </w:p>
-    <w:p>
-      <w:pPr>
-        <w:pStyle w:val="849"/>
-        <w:numPr>
-          <w:ilvl w:val="0"/>
-          <w:numId w:val="2"/>
-        </w:numPr>
-        <w:ind w:left="720" w:hanging="360"/>
-        <w:spacing w:before="0" w:beforeAutospacing="0"/>
-        <w:rPr>
-          <w:sz w:val="28"/>
-          <w:szCs w:val="28"/>
-        </w:rPr>
-      </w:pPr>
-      <w:r/>
-      <w:bookmarkStart w:id="7" w:name="_heading=h.5bgdjws8w143"/>
-      <w:r/>
-      <w:bookmarkEnd w:id="7"/>
-      <w:r>
-        <w:rPr>
-          <w:sz w:val="28"/>
-          <w:szCs w:val="28"/>
-          <w:rtl w:val="0"/>
-        </w:rPr>
-        <w:t xml:space="preserve">Each section has a set of guiding questions that will help you derive the responses.</w:t>
-      </w:r>
-      <w:r>
-        <w:rPr>
-          <w:rtl w:val="0"/>
-        </w:rPr>
-      </w:r>
-      <w:r/>
-    </w:p>
-    <w:p>
-      <w:r>
-        <w:rPr>
-          <w:rtl w:val="0"/>
-        </w:rPr>
-      </w:r>
-      <w:r/>
-    </w:p>
-    <w:p>
-      <w:pPr>
-        <w:pStyle w:val="849"/>
+      <w:pPr>
+        <w:pStyle w:val="852"/>
         <w:numPr>
           <w:ilvl w:val="0"/>
           <w:numId w:val="3"/>
@@ -1371,19 +1229,19 @@
         <w:rPr>
           <w:rtl w:val="0"/>
         </w:rPr>
-        <w:t xml:space="preserve">This is document is targeted for enterprise architect, data architects, data engineers, software engineers and technical directors.</w:t>
+        <w:t xml:space="preserve">This document is targeted for enterprise architects, data architects, data engineers, software engineers and technical directors.</w:t>
       </w:r>
       <w:r>
         <w:rPr>
           <w:rtl w:val="0"/>
         </w:rPr>
-        <w:t xml:space="preserve"> In-scope items of this document are purpose, requirements, design, assumptions and the rationale. Anything other than these, and out-of-scope items are detailed system specification, development process, and business process and workflows.</w:t>
+        <w:t xml:space="preserve"> In-scope items of this document are purpose, requirements, design, assumptions and the rationale. Out-of-scope items are detailed system specification, development process, and business process and workflows.</w:t>
       </w:r>
       <w:r/>
     </w:p>
     <w:p>
       <w:pPr>
-        <w:pStyle w:val="849"/>
+        <w:pStyle w:val="852"/>
         <w:ind w:left="720" w:firstLine="0"/>
         <w:rPr>
           <w:u w:val="none"/>
@@ -1411,13 +1269,13 @@
         <w:rPr>
           <w:rtl w:val="0"/>
         </w:rPr>
-        <w:t xml:space="preserve">ility, introduce horizontal scaling, and having a metadata-driven design. Current data architecture is inflexible and overly centralized using vertically scaled relational databases at its core. This architecture has been challenging to scale and maintain.</w:t>
+        <w:t xml:space="preserve">ility, introduce horizontal scaling, and having a metadata-driven design. Current data architecture is inflexible and overly centralized using vertically scaled relational databases at its core. Current architecture has been challenging to scale and maintain.</w:t>
       </w:r>
       <w:r/>
     </w:p>
     <w:p>
       <w:pPr>
-        <w:pStyle w:val="849"/>
+        <w:pStyle w:val="852"/>
         <w:ind w:left="709"/>
       </w:pPr>
       <w:r>
@@ -1430,7 +1288,7 @@
     </w:p>
     <w:p>
       <w:pPr>
-        <w:pStyle w:val="862"/>
+        <w:pStyle w:val="865"/>
         <w:numPr>
           <w:ilvl w:val="1"/>
           <w:numId w:val="10"/>
@@ -1447,7 +1305,7 @@
     </w:p>
     <w:p>
       <w:pPr>
-        <w:pStyle w:val="862"/>
+        <w:pStyle w:val="865"/>
         <w:numPr>
           <w:ilvl w:val="1"/>
           <w:numId w:val="10"/>
@@ -1464,7 +1322,7 @@
     </w:p>
     <w:p>
       <w:pPr>
-        <w:pStyle w:val="862"/>
+        <w:pStyle w:val="865"/>
         <w:numPr>
           <w:ilvl w:val="2"/>
           <w:numId w:val="10"/>
@@ -1481,7 +1339,7 @@
     </w:p>
     <w:p>
       <w:pPr>
-        <w:pStyle w:val="862"/>
+        <w:pStyle w:val="865"/>
         <w:numPr>
           <w:ilvl w:val="2"/>
           <w:numId w:val="10"/>
@@ -1498,7 +1356,7 @@
     </w:p>
     <w:p>
       <w:pPr>
-        <w:pStyle w:val="862"/>
+        <w:pStyle w:val="865"/>
         <w:numPr>
           <w:ilvl w:val="2"/>
           <w:numId w:val="10"/>
@@ -1515,7 +1373,7 @@
     </w:p>
     <w:p>
       <w:pPr>
-        <w:pStyle w:val="862"/>
+        <w:pStyle w:val="865"/>
         <w:numPr>
           <w:ilvl w:val="2"/>
           <w:numId w:val="10"/>
@@ -1532,7 +1390,7 @@
     </w:p>
     <w:p>
       <w:pPr>
-        <w:pStyle w:val="862"/>
+        <w:pStyle w:val="865"/>
         <w:numPr>
           <w:ilvl w:val="1"/>
           <w:numId w:val="10"/>
@@ -1549,7 +1407,7 @@
     </w:p>
     <w:p>
       <w:pPr>
-        <w:pStyle w:val="862"/>
+        <w:pStyle w:val="865"/>
         <w:numPr>
           <w:ilvl w:val="1"/>
           <w:numId w:val="10"/>
@@ -1578,7 +1436,7 @@
     </w:p>
     <w:p>
       <w:pPr>
-        <w:pStyle w:val="849"/>
+        <w:pStyle w:val="852"/>
         <w:ind w:left="709"/>
       </w:pPr>
       <w:r>
@@ -1591,7 +1449,7 @@
     </w:p>
     <w:p>
       <w:pPr>
-        <w:pStyle w:val="862"/>
+        <w:pStyle w:val="865"/>
         <w:numPr>
           <w:ilvl w:val="1"/>
           <w:numId w:val="11"/>
@@ -1608,7 +1466,7 @@
     </w:p>
     <w:p>
       <w:pPr>
-        <w:pStyle w:val="862"/>
+        <w:pStyle w:val="865"/>
         <w:numPr>
           <w:ilvl w:val="1"/>
           <w:numId w:val="11"/>
@@ -1625,7 +1483,7 @@
     </w:p>
     <w:p>
       <w:pPr>
-        <w:pStyle w:val="862"/>
+        <w:pStyle w:val="865"/>
         <w:numPr>
           <w:ilvl w:val="1"/>
           <w:numId w:val="11"/>
@@ -1642,7 +1500,7 @@
     </w:p>
     <w:p>
       <w:pPr>
-        <w:pStyle w:val="862"/>
+        <w:pStyle w:val="865"/>
         <w:numPr>
           <w:ilvl w:val="1"/>
           <w:numId w:val="11"/>
@@ -1659,7 +1517,7 @@
     </w:p>
     <w:p>
       <w:pPr>
-        <w:pStyle w:val="862"/>
+        <w:pStyle w:val="865"/>
         <w:numPr>
           <w:ilvl w:val="1"/>
           <w:numId w:val="11"/>
@@ -1676,7 +1534,7 @@
     </w:p>
     <w:p>
       <w:pPr>
-        <w:pStyle w:val="862"/>
+        <w:pStyle w:val="865"/>
         <w:numPr>
           <w:ilvl w:val="1"/>
           <w:numId w:val="11"/>
@@ -1700,7 +1558,7 @@
     </w:p>
     <w:p>
       <w:pPr>
-        <w:pStyle w:val="862"/>
+        <w:pStyle w:val="865"/>
         <w:numPr>
           <w:ilvl w:val="1"/>
           <w:numId w:val="11"/>
@@ -1724,7 +1582,7 @@
     </w:p>
     <w:p>
       <w:pPr>
-        <w:pStyle w:val="862"/>
+        <w:pStyle w:val="865"/>
         <w:numPr>
           <w:ilvl w:val="1"/>
           <w:numId w:val="11"/>
@@ -1748,7 +1606,7 @@
     </w:p>
     <w:p>
       <w:pPr>
-        <w:pStyle w:val="862"/>
+        <w:pStyle w:val="865"/>
         <w:numPr>
           <w:ilvl w:val="1"/>
           <w:numId w:val="11"/>
@@ -1772,7 +1630,7 @@
     </w:p>
     <w:p>
       <w:pPr>
-        <w:pStyle w:val="862"/>
+        <w:pStyle w:val="865"/>
         <w:numPr>
           <w:ilvl w:val="1"/>
           <w:numId w:val="11"/>
@@ -1796,7 +1654,7 @@
     </w:p>
     <w:p>
       <w:pPr>
-        <w:pStyle w:val="849"/>
+        <w:pStyle w:val="852"/>
         <w:ind w:left="709"/>
       </w:pPr>
       <w:r>
@@ -1809,7 +1667,7 @@
     </w:p>
     <w:p>
       <w:pPr>
-        <w:pStyle w:val="862"/>
+        <w:pStyle w:val="865"/>
         <w:numPr>
           <w:ilvl w:val="1"/>
           <w:numId w:val="12"/>
@@ -1826,7 +1684,7 @@
     </w:p>
     <w:p>
       <w:pPr>
-        <w:pStyle w:val="862"/>
+        <w:pStyle w:val="865"/>
         <w:numPr>
           <w:ilvl w:val="1"/>
           <w:numId w:val="12"/>
@@ -1843,7 +1701,7 @@
     </w:p>
     <w:p>
       <w:pPr>
-        <w:pStyle w:val="862"/>
+        <w:pStyle w:val="865"/>
         <w:numPr>
           <w:ilvl w:val="1"/>
           <w:numId w:val="12"/>
@@ -1860,7 +1718,7 @@
     </w:p>
     <w:p>
       <w:pPr>
-        <w:pStyle w:val="862"/>
+        <w:pStyle w:val="865"/>
         <w:numPr>
           <w:ilvl w:val="1"/>
           <w:numId w:val="12"/>
@@ -1877,7 +1735,7 @@
     </w:p>
     <w:p>
       <w:pPr>
-        <w:pStyle w:val="862"/>
+        <w:pStyle w:val="865"/>
         <w:numPr>
           <w:ilvl w:val="1"/>
           <w:numId w:val="12"/>
@@ -1894,7 +1752,7 @@
     </w:p>
     <w:p>
       <w:pPr>
-        <w:pStyle w:val="862"/>
+        <w:pStyle w:val="865"/>
         <w:numPr>
           <w:ilvl w:val="1"/>
           <w:numId w:val="12"/>
@@ -1911,7 +1769,7 @@
     </w:p>
     <w:p>
       <w:pPr>
-        <w:pStyle w:val="862"/>
+        <w:pStyle w:val="865"/>
         <w:numPr>
           <w:ilvl w:val="1"/>
           <w:numId w:val="12"/>
@@ -1934,7 +1792,7 @@
     </w:p>
     <w:p>
       <w:pPr>
-        <w:pStyle w:val="849"/>
+        <w:pStyle w:val="852"/>
         <w:ind w:left="709"/>
       </w:pPr>
       <w:r>
@@ -1947,7 +1805,7 @@
     </w:p>
     <w:p>
       <w:pPr>
-        <w:pStyle w:val="862"/>
+        <w:pStyle w:val="865"/>
         <w:numPr>
           <w:ilvl w:val="1"/>
           <w:numId w:val="13"/>
@@ -1964,7 +1822,7 @@
     </w:p>
     <w:p>
       <w:pPr>
-        <w:pStyle w:val="862"/>
+        <w:pStyle w:val="865"/>
         <w:numPr>
           <w:ilvl w:val="1"/>
           <w:numId w:val="13"/>
@@ -1992,7 +1850,7 @@
     </w:p>
     <w:p>
       <w:pPr>
-        <w:pStyle w:val="862"/>
+        <w:pStyle w:val="865"/>
         <w:numPr>
           <w:ilvl w:val="1"/>
           <w:numId w:val="13"/>
@@ -2009,7 +1867,7 @@
     </w:p>
     <w:p>
       <w:pPr>
-        <w:pStyle w:val="862"/>
+        <w:pStyle w:val="865"/>
         <w:numPr>
           <w:ilvl w:val="1"/>
           <w:numId w:val="13"/>
@@ -2026,7 +1884,7 @@
     </w:p>
     <w:p>
       <w:pPr>
-        <w:pStyle w:val="862"/>
+        <w:pStyle w:val="865"/>
         <w:numPr>
           <w:ilvl w:val="1"/>
           <w:numId w:val="13"/>
@@ -2043,7 +1901,7 @@
     </w:p>
     <w:p>
       <w:pPr>
-        <w:pStyle w:val="862"/>
+        <w:pStyle w:val="865"/>
         <w:numPr>
           <w:ilvl w:val="1"/>
           <w:numId w:val="13"/>
@@ -2060,7 +1918,7 @@
     </w:p>
     <w:p>
       <w:pPr>
-        <w:pStyle w:val="862"/>
+        <w:pStyle w:val="865"/>
         <w:numPr>
           <w:ilvl w:val="1"/>
           <w:numId w:val="13"/>
@@ -2077,7 +1935,7 @@
     </w:p>
     <w:p>
       <w:pPr>
-        <w:pStyle w:val="862"/>
+        <w:pStyle w:val="865"/>
         <w:numPr>
           <w:ilvl w:val="2"/>
           <w:numId w:val="13"/>
@@ -2094,7 +1952,7 @@
     </w:p>
     <w:p>
       <w:pPr>
-        <w:pStyle w:val="862"/>
+        <w:pStyle w:val="865"/>
         <w:numPr>
           <w:ilvl w:val="2"/>
           <w:numId w:val="13"/>
@@ -2111,7 +1969,7 @@
     </w:p>
     <w:p>
       <w:pPr>
-        <w:pStyle w:val="862"/>
+        <w:pStyle w:val="865"/>
         <w:numPr>
           <w:ilvl w:val="2"/>
           <w:numId w:val="13"/>
@@ -2128,7 +1986,7 @@
     </w:p>
     <w:p>
       <w:pPr>
-        <w:pStyle w:val="862"/>
+        <w:pStyle w:val="865"/>
         <w:numPr>
           <w:ilvl w:val="1"/>
           <w:numId w:val="13"/>
@@ -2155,7 +2013,7 @@
     </w:p>
     <w:p>
       <w:pPr>
-        <w:pStyle w:val="849"/>
+        <w:pStyle w:val="852"/>
         <w:numPr>
           <w:ilvl w:val="0"/>
           <w:numId w:val="3"/>
@@ -2179,7 +2037,7 @@
     </w:p>
     <w:p>
       <w:pPr>
-        <w:pStyle w:val="862"/>
+        <w:pStyle w:val="865"/>
         <w:numPr>
           <w:ilvl w:val="0"/>
           <w:numId w:val="22"/>
@@ -2205,7 +2063,7 @@
     </w:p>
     <w:p>
       <w:pPr>
-        <w:pStyle w:val="862"/>
+        <w:pStyle w:val="865"/>
         <w:numPr>
           <w:ilvl w:val="0"/>
           <w:numId w:val="22"/>
@@ -2231,7 +2089,7 @@
     </w:p>
     <w:p>
       <w:pPr>
-        <w:pStyle w:val="862"/>
+        <w:pStyle w:val="865"/>
         <w:numPr>
           <w:ilvl w:val="0"/>
           <w:numId w:val="22"/>
@@ -2257,7 +2115,7 @@
     </w:p>
     <w:p>
       <w:pPr>
-        <w:pStyle w:val="862"/>
+        <w:pStyle w:val="865"/>
         <w:numPr>
           <w:ilvl w:val="0"/>
           <w:numId w:val="22"/>
@@ -2283,7 +2141,7 @@
     </w:p>
     <w:p>
       <w:pPr>
-        <w:pStyle w:val="862"/>
+        <w:pStyle w:val="865"/>
         <w:numPr>
           <w:ilvl w:val="0"/>
           <w:numId w:val="22"/>
@@ -2309,7 +2167,7 @@
     </w:p>
     <w:p>
       <w:pPr>
-        <w:pStyle w:val="862"/>
+        <w:pStyle w:val="865"/>
         <w:numPr>
           <w:ilvl w:val="0"/>
           <w:numId w:val="22"/>
@@ -2337,7 +2195,7 @@
     </w:p>
     <w:p>
       <w:pPr>
-        <w:pStyle w:val="849"/>
+        <w:pStyle w:val="852"/>
         <w:numPr>
           <w:ilvl w:val="0"/>
           <w:numId w:val="3"/>
@@ -2362,7 +2220,7 @@
     </w:p>
     <w:p>
       <w:pPr>
-        <w:pStyle w:val="862"/>
+        <w:pStyle w:val="865"/>
         <w:numPr>
           <w:ilvl w:val="0"/>
           <w:numId w:val="23"/>
@@ -2375,7 +2233,7 @@
     </w:p>
     <w:p>
       <w:pPr>
-        <w:pStyle w:val="862"/>
+        <w:pStyle w:val="865"/>
         <w:numPr>
           <w:ilvl w:val="0"/>
           <w:numId w:val="23"/>
@@ -2396,7 +2254,7 @@
     </w:p>
     <w:p>
       <w:pPr>
-        <w:pStyle w:val="862"/>
+        <w:pStyle w:val="865"/>
         <w:numPr>
           <w:ilvl w:val="0"/>
           <w:numId w:val="23"/>
@@ -2417,7 +2275,7 @@
     </w:p>
     <w:p>
       <w:pPr>
-        <w:pStyle w:val="862"/>
+        <w:pStyle w:val="865"/>
         <w:numPr>
           <w:ilvl w:val="0"/>
           <w:numId w:val="23"/>
@@ -2438,7 +2296,7 @@
     </w:p>
     <w:p>
       <w:pPr>
-        <w:pStyle w:val="862"/>
+        <w:pStyle w:val="865"/>
         <w:numPr>
           <w:ilvl w:val="0"/>
           <w:numId w:val="23"/>
@@ -2459,7 +2317,7 @@
     </w:p>
     <w:p>
       <w:pPr>
-        <w:pStyle w:val="862"/>
+        <w:pStyle w:val="865"/>
         <w:numPr>
           <w:ilvl w:val="0"/>
           <w:numId w:val="23"/>
@@ -2505,7 +2363,7 @@
     </w:p>
     <w:p>
       <w:pPr>
-        <w:pStyle w:val="849"/>
+        <w:pStyle w:val="852"/>
         <w:numPr>
           <w:ilvl w:val="0"/>
           <w:numId w:val="3"/>
@@ -2536,6 +2394,11 @@
           <w:rtl w:val="0"/>
         </w:rPr>
         <w:t xml:space="preserve">     </w:t>
+      </w:r>
+      <w:r>
+        <w:rPr>
+          <w:rtl w:val="0"/>
+        </w:rPr>
         <mc:AlternateContent>
           <mc:Choice Requires="wpg">
             <w:drawing>
@@ -2550,7 +2413,7 @@
                   <a:graphicData uri="http://schemas.openxmlformats.org/drawingml/2006/picture">
                     <pic:pic xmlns:pic="http://schemas.openxmlformats.org/drawingml/2006/picture">
                       <pic:nvPicPr>
-                        <pic:cNvPr id="1718136855" name=""/>
+                        <pic:cNvPr id="1497802544" name=""/>
                         <pic:cNvPicPr>
                           <a:picLocks noChangeAspect="1"/>
                         </pic:cNvPicPr>
@@ -2563,7 +2426,7 @@
                       <pic:spPr bwMode="auto">
                         <a:xfrm>
                           <a:off x="0" y="0"/>
-                          <a:ext cx="5943599" cy="1861983"/>
+                          <a:ext cx="5943598" cy="1861983"/>
                         </a:xfrm>
                         <a:prstGeom prst="rect">
                           <a:avLst/>
@@ -2601,11 +2464,16 @@
           </mc:Fallback>
         </mc:AlternateContent>
       </w:r>
+      <w:r>
+        <w:rPr>
+          <w:rtl w:val="0"/>
+        </w:rPr>
+      </w:r>
       <w:r/>
     </w:p>
     <w:p>
       <w:pPr>
-        <w:pStyle w:val="849"/>
+        <w:pStyle w:val="852"/>
         <w:numPr>
           <w:ilvl w:val="0"/>
           <w:numId w:val="3"/>
@@ -2625,7 +2493,7 @@
     </w:p>
     <w:p>
       <w:pPr>
-        <w:pStyle w:val="850"/>
+        <w:pStyle w:val="853"/>
         <w:numPr>
           <w:ilvl w:val="1"/>
           <w:numId w:val="4"/>
@@ -2651,7 +2519,7 @@
         <w:rPr>
           <w:rtl w:val="0"/>
         </w:rPr>
-        <w:t xml:space="preserve">There will be an Nginx web server that acts as gateway into the system. This server will retrieve requests and based on the header of the request decides to send it either to the stream processing controller or the batch proces</w:t>
+        <w:t xml:space="preserve">There will be an Nginx web server that acts as a gateway into the system. This server will retrieve requests and based on the header of the request decides to send it either to the stream processing controller or the batch proces</w:t>
       </w:r>
       <w:r>
         <w:rPr>
@@ -2734,7 +2602,7 @@
     </w:p>
     <w:p>
       <w:pPr>
-        <w:pStyle w:val="850"/>
+        <w:pStyle w:val="853"/>
         <w:numPr>
           <w:ilvl w:val="1"/>
           <w:numId w:val="4"/>
@@ -2922,7 +2790,7 @@
         <w:rPr>
           <w:highlight w:val="none"/>
         </w:rPr>
-        <w:t xml:space="preserve">Along the lines, I’ve looked into Apache Knox,  and Apache Atlas. While Apache knox could be chosen for the ingestion gateway, it was decided that a more mature centralize security is a better solution. </w:t>
+        <w:t xml:space="preserve">Along the lines, I’ve looked into Apache Knox,  and Apache Atlas. While Apache knox could be chosen for the ingestion gateway, it was decided that a more mature centralized security is a better solution. </w:t>
       </w:r>
       <w:r>
         <w:rPr>
@@ -2967,7 +2835,7 @@
     </w:p>
     <w:p>
       <w:pPr>
-        <w:pStyle w:val="850"/>
+        <w:pStyle w:val="853"/>
         <w:numPr>
           <w:ilvl w:val="1"/>
           <w:numId w:val="4"/>
@@ -3008,7 +2876,7 @@
         <w:rPr>
           <w:rtl w:val="0"/>
         </w:rPr>
-        <w:t xml:space="preserve"> stream processing. The reason the two are segregated is due to various needs in scale, latency, processing model and data volume. Maintenance can also be improved by configuring each Spark instance exactly to the requirements of the data it’s processing. </w:t>
+        <w:t xml:space="preserve"> stream processing. The reason why the two are segregated is due to various needs in scale, latency, processing model and data volume. Maintenance can also be improved by configuring each Spark instance exactly to the requirements of the data it’s processing. </w:t>
       </w:r>
       <w:r/>
     </w:p>
@@ -3031,7 +2899,7 @@
           <w:highlight w:val="none"/>
           <w:rtl w:val="0"/>
         </w:rPr>
-        <w:t xml:space="preserve">Ad-hoc query can be achieved by connecting directly by using data mart 2 designed specifically for data science and business intelligence workloads. </w:t>
+        <w:t xml:space="preserve">Ad-hoc query can be achieved by connecting to the query engine and by using data mart 2 designed specifically for data science and business intelligence workloads. </w:t>
       </w:r>
       <w:r>
         <w:rPr>
@@ -3090,7 +2958,7 @@
     </w:p>
     <w:p>
       <w:pPr>
-        <w:pStyle w:val="850"/>
+        <w:pStyle w:val="853"/>
         <w:numPr>
           <w:ilvl w:val="1"/>
           <w:numId w:val="4"/>
@@ -3113,7 +2981,7 @@
         <w:rPr>
           <w:rtl w:val="0"/>
         </w:rPr>
-        <w:t xml:space="preserve">Serving layer in this architecture is designed as two purpose specific components, that is data mart 1 and data mart 2. Data marts store specific relevant data for specific da</w:t>
+        <w:t xml:space="preserve">Serving layer in this architecture is designed as two purpose-specific components, that is data mart 1 and data mart 2. Data marts store specific relevant data for specific da</w:t>
       </w:r>
       <w:r>
         <w:rPr>
@@ -3122,7 +2990,7 @@
         <w:t xml:space="preserve">ta consumers, and this in turn increase performance, user autonomy, data security and governance. </w:t>
         <w:br/>
         <w:br/>
-        <w:t xml:space="preserve">The data mart 1 is used by the application, which incorporates the schema necessary for application to easily consume and visualize and report on the data.</w:t>
+        <w:t xml:space="preserve">The data mart 1 is used by the application, which incorporates the schema necessary for application to easily consume and visualize and report on the data. Data mart 2 is used by the data scientists and business intelligence analysts. </w:t>
         <w:br/>
       </w:r>
       <w:r/>
@@ -3148,7 +3016,7 @@
           <w:rtl w:val="0"/>
         </w:rPr>
         <w:br/>
-        <w:t xml:space="preserve">Data marts will provide their APIs or drivers to third-party softwares and applications to communicate. </w:t>
+        <w:t xml:space="preserve">Data marts will provide APIs or drivers to third-party softwares and applications to communicate. </w:t>
       </w:r>
       <w:r/>
     </w:p>
@@ -3165,7 +3033,7 @@
     </w:p>
     <w:p>
       <w:pPr>
-        <w:pStyle w:val="849"/>
+        <w:pStyle w:val="852"/>
         <w:ind w:left="0" w:firstLine="0"/>
       </w:pPr>
       <w:r/>
@@ -6380,10 +6248,10 @@
     <w:lsdException w:name="Bibliography" w:uiPriority="37"/>
     <w:lsdException w:name="TOC Heading" w:uiPriority="39" w:qFormat="1"/>
   </w:latentStyles>
-  <w:style w:type="character" w:styleId="680">
+  <w:style w:type="character" w:styleId="683">
     <w:name w:val="Heading 3 Char"/>
-    <w:basedOn w:val="851"/>
-    <w:link w:val="844"/>
+    <w:basedOn w:val="854"/>
+    <w:link w:val="847"/>
     <w:uiPriority w:val="9"/>
     <w:rPr>
       <w:rFonts w:ascii="Arial" w:hAnsi="Arial" w:eastAsia="Arial" w:cs="Arial"/>
@@ -6391,10 +6259,10 @@
       <w:szCs w:val="30"/>
     </w:rPr>
   </w:style>
-  <w:style w:type="character" w:styleId="681">
+  <w:style w:type="character" w:styleId="684">
     <w:name w:val="Heading 4 Char"/>
-    <w:basedOn w:val="851"/>
-    <w:link w:val="845"/>
+    <w:basedOn w:val="854"/>
+    <w:link w:val="848"/>
     <w:uiPriority w:val="9"/>
     <w:rPr>
       <w:rFonts w:ascii="Arial" w:hAnsi="Arial" w:eastAsia="Arial" w:cs="Arial"/>
@@ -6404,10 +6272,10 @@
       <w:szCs w:val="26"/>
     </w:rPr>
   </w:style>
-  <w:style w:type="character" w:styleId="682">
+  <w:style w:type="character" w:styleId="685">
     <w:name w:val="Heading 5 Char"/>
-    <w:basedOn w:val="851"/>
-    <w:link w:val="846"/>
+    <w:basedOn w:val="854"/>
+    <w:link w:val="849"/>
     <w:uiPriority w:val="9"/>
     <w:rPr>
       <w:rFonts w:ascii="Arial" w:hAnsi="Arial" w:eastAsia="Arial" w:cs="Arial"/>
@@ -6417,10 +6285,10 @@
       <w:szCs w:val="24"/>
     </w:rPr>
   </w:style>
-  <w:style w:type="character" w:styleId="683">
+  <w:style w:type="character" w:styleId="686">
     <w:name w:val="Heading 6 Char"/>
-    <w:basedOn w:val="851"/>
-    <w:link w:val="847"/>
+    <w:basedOn w:val="854"/>
+    <w:link w:val="850"/>
     <w:uiPriority w:val="9"/>
     <w:rPr>
       <w:rFonts w:ascii="Arial" w:hAnsi="Arial" w:eastAsia="Arial" w:cs="Arial"/>
@@ -6430,11 +6298,11 @@
       <w:szCs w:val="22"/>
     </w:rPr>
   </w:style>
-  <w:style w:type="paragraph" w:styleId="684">
+  <w:style w:type="paragraph" w:styleId="687">
     <w:name w:val="Heading 7"/>
-    <w:basedOn w:val="848"/>
-    <w:next w:val="848"/>
-    <w:link w:val="685"/>
+    <w:basedOn w:val="851"/>
+    <w:next w:val="851"/>
+    <w:link w:val="688"/>
     <w:uiPriority w:val="9"/>
     <w:unhideWhenUsed/>
     <w:qFormat/>
@@ -6454,10 +6322,10 @@
       <w:szCs w:val="22"/>
     </w:rPr>
   </w:style>
-  <w:style w:type="character" w:styleId="685">
+  <w:style w:type="character" w:styleId="688">
     <w:name w:val="Heading 7 Char"/>
-    <w:basedOn w:val="851"/>
-    <w:link w:val="684"/>
+    <w:basedOn w:val="854"/>
+    <w:link w:val="687"/>
     <w:uiPriority w:val="9"/>
     <w:rPr>
       <w:rFonts w:ascii="Arial" w:hAnsi="Arial" w:eastAsia="Arial" w:cs="Arial"/>
@@ -6469,11 +6337,11 @@
       <w:szCs w:val="22"/>
     </w:rPr>
   </w:style>
-  <w:style w:type="paragraph" w:styleId="686">
+  <w:style w:type="paragraph" w:styleId="689">
     <w:name w:val="Heading 8"/>
-    <w:basedOn w:val="848"/>
-    <w:next w:val="848"/>
-    <w:link w:val="687"/>
+    <w:basedOn w:val="851"/>
+    <w:next w:val="851"/>
+    <w:link w:val="690"/>
     <w:uiPriority w:val="9"/>
     <w:unhideWhenUsed/>
     <w:qFormat/>
@@ -6491,10 +6359,10 @@
       <w:szCs w:val="22"/>
     </w:rPr>
   </w:style>
-  <w:style w:type="character" w:styleId="687">
+  <w:style w:type="character" w:styleId="690">
     <w:name w:val="Heading 8 Char"/>
-    <w:basedOn w:val="851"/>
-    <w:link w:val="686"/>
+    <w:basedOn w:val="854"/>
+    <w:link w:val="689"/>
     <w:uiPriority w:val="9"/>
     <w:rPr>
       <w:rFonts w:ascii="Arial" w:hAnsi="Arial" w:eastAsia="Arial" w:cs="Arial"/>
@@ -6504,11 +6372,11 @@
       <w:szCs w:val="22"/>
     </w:rPr>
   </w:style>
-  <w:style w:type="paragraph" w:styleId="688">
+  <w:style w:type="paragraph" w:styleId="691">
     <w:name w:val="Heading 9"/>
-    <w:basedOn w:val="848"/>
-    <w:next w:val="848"/>
-    <w:link w:val="689"/>
+    <w:basedOn w:val="851"/>
+    <w:next w:val="851"/>
+    <w:link w:val="692"/>
     <w:uiPriority w:val="9"/>
     <w:unhideWhenUsed/>
     <w:qFormat/>
@@ -6526,10 +6394,10 @@
       <w:szCs w:val="21"/>
     </w:rPr>
   </w:style>
-  <w:style w:type="character" w:styleId="689">
+  <w:style w:type="character" w:styleId="692">
     <w:name w:val="Heading 9 Char"/>
-    <w:basedOn w:val="851"/>
-    <w:link w:val="688"/>
+    <w:basedOn w:val="854"/>
+    <w:link w:val="691"/>
     <w:uiPriority w:val="9"/>
     <w:rPr>
       <w:rFonts w:ascii="Arial" w:hAnsi="Arial" w:eastAsia="Arial" w:cs="Arial"/>
@@ -6539,7 +6407,7 @@
       <w:szCs w:val="21"/>
     </w:rPr>
   </w:style>
-  <w:style w:type="paragraph" w:styleId="690">
+  <w:style w:type="paragraph" w:styleId="693">
     <w:name w:val="No Spacing"/>
     <w:uiPriority w:val="1"/>
     <w:qFormat/>
@@ -6547,11 +6415,11 @@
       <w:spacing w:before="0" w:after="0" w:line="240" w:lineRule="auto"/>
     </w:pPr>
   </w:style>
-  <w:style w:type="paragraph" w:styleId="691">
+  <w:style w:type="paragraph" w:styleId="694">
     <w:name w:val="Quote"/>
-    <w:basedOn w:val="848"/>
-    <w:next w:val="848"/>
-    <w:link w:val="692"/>
+    <w:basedOn w:val="851"/>
+    <w:next w:val="851"/>
+    <w:link w:val="695"/>
     <w:uiPriority w:val="29"/>
     <w:qFormat/>
     <w:pPr>
@@ -6561,19 +6429,19 @@
       <w:i/>
     </w:rPr>
   </w:style>
-  <w:style w:type="character" w:styleId="692">
+  <w:style w:type="character" w:styleId="695">
     <w:name w:val="Quote Char"/>
-    <w:link w:val="691"/>
+    <w:link w:val="694"/>
     <w:uiPriority w:val="29"/>
     <w:rPr>
       <w:i/>
     </w:rPr>
   </w:style>
-  <w:style w:type="paragraph" w:styleId="693">
+  <w:style w:type="paragraph" w:styleId="696">
     <w:name w:val="Intense Quote"/>
-    <w:basedOn w:val="848"/>
-    <w:next w:val="848"/>
-    <w:link w:val="694"/>
+    <w:basedOn w:val="851"/>
+    <w:next w:val="851"/>
+    <w:link w:val="697"/>
     <w:uiPriority w:val="30"/>
     <w:qFormat/>
     <w:pPr>
@@ -6591,18 +6459,18 @@
       <w:i/>
     </w:rPr>
   </w:style>
-  <w:style w:type="character" w:styleId="694">
+  <w:style w:type="character" w:styleId="697">
     <w:name w:val="Intense Quote Char"/>
-    <w:link w:val="693"/>
+    <w:link w:val="696"/>
     <w:uiPriority w:val="30"/>
     <w:rPr>
       <w:i/>
     </w:rPr>
   </w:style>
-  <w:style w:type="paragraph" w:styleId="695">
+  <w:style w:type="paragraph" w:styleId="698">
     <w:name w:val="Header"/>
-    <w:basedOn w:val="848"/>
-    <w:link w:val="696"/>
+    <w:basedOn w:val="851"/>
+    <w:link w:val="699"/>
     <w:uiPriority w:val="99"/>
     <w:unhideWhenUsed/>
     <w:pPr>
@@ -6613,16 +6481,16 @@
       </w:tabs>
     </w:pPr>
   </w:style>
-  <w:style w:type="character" w:styleId="696">
+  <w:style w:type="character" w:styleId="699">
     <w:name w:val="Header Char"/>
+    <w:basedOn w:val="854"/>
+    <w:link w:val="698"/>
+    <w:uiPriority w:val="99"/>
+  </w:style>
+  <w:style w:type="paragraph" w:styleId="700">
+    <w:name w:val="Footer"/>
     <w:basedOn w:val="851"/>
-    <w:link w:val="695"/>
-    <w:uiPriority w:val="99"/>
-  </w:style>
-  <w:style w:type="paragraph" w:styleId="697">
-    <w:name w:val="Footer"/>
-    <w:basedOn w:val="848"/>
-    <w:link w:val="700"/>
+    <w:link w:val="703"/>
     <w:uiPriority w:val="99"/>
     <w:unhideWhenUsed/>
     <w:pPr>
@@ -6633,16 +6501,16 @@
       </w:tabs>
     </w:pPr>
   </w:style>
-  <w:style w:type="character" w:styleId="698">
+  <w:style w:type="character" w:styleId="701">
     <w:name w:val="Footer Char"/>
+    <w:basedOn w:val="854"/>
+    <w:link w:val="700"/>
+    <w:uiPriority w:val="99"/>
+  </w:style>
+  <w:style w:type="paragraph" w:styleId="702">
+    <w:name w:val="Caption"/>
     <w:basedOn w:val="851"/>
-    <w:link w:val="697"/>
-    <w:uiPriority w:val="99"/>
-  </w:style>
-  <w:style w:type="paragraph" w:styleId="699">
-    <w:name w:val="Caption"/>
-    <w:basedOn w:val="848"/>
-    <w:next w:val="848"/>
+    <w:next w:val="851"/>
     <w:uiPriority w:val="35"/>
     <w:semiHidden/>
     <w:unhideWhenUsed/>
@@ -6658,15 +6526,15 @@
       <w:szCs w:val="18"/>
     </w:rPr>
   </w:style>
-  <w:style w:type="character" w:styleId="700">
+  <w:style w:type="character" w:styleId="703">
     <w:name w:val="Caption Char"/>
-    <w:basedOn w:val="699"/>
-    <w:link w:val="697"/>
+    <w:basedOn w:val="702"/>
+    <w:link w:val="700"/>
     <w:uiPriority w:val="99"/>
   </w:style>
-  <w:style w:type="table" w:styleId="701">
+  <w:style w:type="table" w:styleId="704">
     <w:name w:val="Table Grid"/>
-    <w:basedOn w:val="852"/>
+    <w:basedOn w:val="855"/>
     <w:uiPriority w:val="59"/>
     <w:pPr>
       <w:spacing w:after="0" w:line="240" w:lineRule="auto"/>
@@ -6689,9 +6557,9 @@
       </w:tblCellMar>
     </w:tblPr>
   </w:style>
-  <w:style w:type="table" w:styleId="702">
+  <w:style w:type="table" w:styleId="705">
     <w:name w:val="Table Grid Light"/>
-    <w:basedOn w:val="852"/>
+    <w:basedOn w:val="855"/>
     <w:uiPriority w:val="59"/>
     <w:pPr>
       <w:spacing w:after="0" w:line="240" w:lineRule="auto"/>
@@ -6714,9 +6582,9 @@
       </w:tblCellMar>
     </w:tblPr>
   </w:style>
-  <w:style w:type="table" w:styleId="703">
+  <w:style w:type="table" w:styleId="706">
     <w:name w:val="Plain Table 1"/>
-    <w:basedOn w:val="852"/>
+    <w:basedOn w:val="855"/>
     <w:uiPriority w:val="59"/>
     <w:pPr>
       <w:spacing w:after="0" w:line="240" w:lineRule="auto"/>
@@ -6781,9 +6649,9 @@
       </w:rPr>
     </w:tblStylePr>
   </w:style>
-  <w:style w:type="table" w:styleId="704">
+  <w:style w:type="table" w:styleId="707">
     <w:name w:val="Plain Table 2"/>
-    <w:basedOn w:val="852"/>
+    <w:basedOn w:val="855"/>
     <w:uiPriority w:val="59"/>
     <w:pPr>
       <w:spacing w:after="0" w:line="240" w:lineRule="auto"/>
@@ -6866,9 +6734,9 @@
       </w:rPr>
     </w:tblStylePr>
   </w:style>
-  <w:style w:type="table" w:styleId="705">
+  <w:style w:type="table" w:styleId="708">
     <w:name w:val="Plain Table 3"/>
-    <w:basedOn w:val="852"/>
+    <w:basedOn w:val="855"/>
     <w:uiPriority w:val="99"/>
     <w:pPr>
       <w:spacing w:after="0" w:line="240" w:lineRule="auto"/>
@@ -6943,9 +6811,9 @@
       </w:rPr>
     </w:tblStylePr>
   </w:style>
-  <w:style w:type="table" w:styleId="706">
+  <w:style w:type="table" w:styleId="709">
     <w:name w:val="Plain Table 4"/>
-    <w:basedOn w:val="852"/>
+    <w:basedOn w:val="855"/>
     <w:uiPriority w:val="99"/>
     <w:pPr>
       <w:spacing w:after="0" w:line="240" w:lineRule="auto"/>
@@ -7000,9 +6868,9 @@
       </w:rPr>
     </w:tblStylePr>
   </w:style>
-  <w:style w:type="table" w:styleId="707">
+  <w:style w:type="table" w:styleId="710">
     <w:name w:val="Plain Table 5"/>
-    <w:basedOn w:val="852"/>
+    <w:basedOn w:val="855"/>
     <w:uiPriority w:val="99"/>
     <w:pPr>
       <w:spacing w:after="0" w:line="240" w:lineRule="auto"/>
@@ -7088,9 +6956,9 @@
       </w:tcPr>
     </w:tblStylePr>
   </w:style>
-  <w:style w:type="table" w:styleId="708">
+  <w:style w:type="table" w:styleId="711">
     <w:name w:val="Grid Table 1 Light"/>
-    <w:basedOn w:val="852"/>
+    <w:basedOn w:val="855"/>
     <w:uiPriority w:val="99"/>
     <w:pPr>
       <w:spacing w:after="0" w:line="240" w:lineRule="auto"/>
@@ -7153,9 +7021,9 @@
       </w:rPr>
     </w:tblStylePr>
   </w:style>
-  <w:style w:type="table" w:styleId="709">
+  <w:style w:type="table" w:styleId="712">
     <w:name w:val="Grid Table 1 Light - Accent 1"/>
-    <w:basedOn w:val="852"/>
+    <w:basedOn w:val="855"/>
     <w:uiPriority w:val="99"/>
     <w:pPr>
       <w:spacing w:after="0" w:line="240" w:lineRule="auto"/>
@@ -7218,9 +7086,9 @@
       </w:rPr>
     </w:tblStylePr>
   </w:style>
-  <w:style w:type="table" w:styleId="710">
+  <w:style w:type="table" w:styleId="713">
     <w:name w:val="Grid Table 1 Light - Accent 2"/>
-    <w:basedOn w:val="852"/>
+    <w:basedOn w:val="855"/>
     <w:uiPriority w:val="99"/>
     <w:pPr>
       <w:spacing w:after="0" w:line="240" w:lineRule="auto"/>
@@ -7283,9 +7151,9 @@
       </w:rPr>
     </w:tblStylePr>
   </w:style>
-  <w:style w:type="table" w:styleId="711">
+  <w:style w:type="table" w:styleId="714">
     <w:name w:val="Grid Table 1 Light - Accent 3"/>
-    <w:basedOn w:val="852"/>
+    <w:basedOn w:val="855"/>
     <w:uiPriority w:val="99"/>
     <w:pPr>
       <w:spacing w:after="0" w:line="240" w:lineRule="auto"/>
@@ -7348,9 +7216,9 @@
       </w:rPr>
     </w:tblStylePr>
   </w:style>
-  <w:style w:type="table" w:styleId="712">
+  <w:style w:type="table" w:styleId="715">
     <w:name w:val="Grid Table 1 Light - Accent 4"/>
-    <w:basedOn w:val="852"/>
+    <w:basedOn w:val="855"/>
     <w:uiPriority w:val="99"/>
     <w:pPr>
       <w:spacing w:after="0" w:line="240" w:lineRule="auto"/>
@@ -7413,9 +7281,9 @@
       </w:rPr>
     </w:tblStylePr>
   </w:style>
-  <w:style w:type="table" w:styleId="713">
+  <w:style w:type="table" w:styleId="716">
     <w:name w:val="Grid Table 1 Light - Accent 5"/>
-    <w:basedOn w:val="852"/>
+    <w:basedOn w:val="855"/>
     <w:uiPriority w:val="99"/>
     <w:pPr>
       <w:spacing w:after="0" w:line="240" w:lineRule="auto"/>
@@ -7478,9 +7346,9 @@
       </w:rPr>
     </w:tblStylePr>
   </w:style>
-  <w:style w:type="table" w:styleId="714">
+  <w:style w:type="table" w:styleId="717">
     <w:name w:val="Grid Table 1 Light - Accent 6"/>
-    <w:basedOn w:val="852"/>
+    <w:basedOn w:val="855"/>
     <w:uiPriority w:val="99"/>
     <w:pPr>
       <w:spacing w:after="0" w:line="240" w:lineRule="auto"/>
@@ -7543,9 +7411,9 @@
       </w:rPr>
     </w:tblStylePr>
   </w:style>
-  <w:style w:type="table" w:styleId="715">
+  <w:style w:type="table" w:styleId="718">
     <w:name w:val="Grid Table 2"/>
-    <w:basedOn w:val="852"/>
+    <w:basedOn w:val="855"/>
     <w:uiPriority w:val="99"/>
     <w:pPr>
       <w:spacing w:after="0" w:line="240" w:lineRule="auto"/>
@@ -7623,9 +7491,9 @@
       </w:tcPr>
     </w:tblStylePr>
   </w:style>
-  <w:style w:type="table" w:styleId="716">
+  <w:style w:type="table" w:styleId="719">
     <w:name w:val="Grid Table 2 - Accent 1"/>
-    <w:basedOn w:val="852"/>
+    <w:basedOn w:val="855"/>
     <w:uiPriority w:val="99"/>
     <w:pPr>
       <w:spacing w:after="0" w:line="240" w:lineRule="auto"/>
@@ -7703,9 +7571,9 @@
       </w:tcPr>
     </w:tblStylePr>
   </w:style>
-  <w:style w:type="table" w:styleId="717">
+  <w:style w:type="table" w:styleId="720">
     <w:name w:val="Grid Table 2 - Accent 2"/>
-    <w:basedOn w:val="852"/>
+    <w:basedOn w:val="855"/>
     <w:uiPriority w:val="99"/>
     <w:pPr>
       <w:spacing w:after="0" w:line="240" w:lineRule="auto"/>
@@ -7783,9 +7651,9 @@
       </w:tcPr>
     </w:tblStylePr>
   </w:style>
-  <w:style w:type="table" w:styleId="718">
+  <w:style w:type="table" w:styleId="721">
     <w:name w:val="Grid Table 2 - Accent 3"/>
-    <w:basedOn w:val="852"/>
+    <w:basedOn w:val="855"/>
     <w:uiPriority w:val="99"/>
     <w:pPr>
       <w:spacing w:after="0" w:line="240" w:lineRule="auto"/>
@@ -7863,9 +7731,9 @@
       </w:tcPr>
     </w:tblStylePr>
   </w:style>
-  <w:style w:type="table" w:styleId="719">
+  <w:style w:type="table" w:styleId="722">
     <w:name w:val="Grid Table 2 - Accent 4"/>
-    <w:basedOn w:val="852"/>
+    <w:basedOn w:val="855"/>
     <w:uiPriority w:val="99"/>
     <w:pPr>
       <w:spacing w:after="0" w:line="240" w:lineRule="auto"/>
@@ -7943,9 +7811,9 @@
       </w:tcPr>
     </w:tblStylePr>
   </w:style>
-  <w:style w:type="table" w:styleId="720">
+  <w:style w:type="table" w:styleId="723">
     <w:name w:val="Grid Table 2 - Accent 5"/>
-    <w:basedOn w:val="852"/>
+    <w:basedOn w:val="855"/>
     <w:uiPriority w:val="99"/>
     <w:pPr>
       <w:spacing w:after="0" w:line="240" w:lineRule="auto"/>
@@ -8023,9 +7891,9 @@
       </w:tcPr>
     </w:tblStylePr>
   </w:style>
-  <w:style w:type="table" w:styleId="721">
+  <w:style w:type="table" w:styleId="724">
     <w:name w:val="Grid Table 2 - Accent 6"/>
-    <w:basedOn w:val="852"/>
+    <w:basedOn w:val="855"/>
     <w:uiPriority w:val="99"/>
     <w:pPr>
       <w:spacing w:after="0" w:line="240" w:lineRule="auto"/>
@@ -8103,9 +7971,9 @@
       </w:tcPr>
     </w:tblStylePr>
   </w:style>
-  <w:style w:type="table" w:styleId="722">
+  <w:style w:type="table" w:styleId="725">
     <w:name w:val="Grid Table 3"/>
-    <w:basedOn w:val="852"/>
+    <w:basedOn w:val="855"/>
     <w:uiPriority w:val="99"/>
     <w:pPr>
       <w:spacing w:after="0" w:line="240" w:lineRule="auto"/>
@@ -8204,9 +8072,9 @@
       </w:tcPr>
     </w:tblStylePr>
   </w:style>
-  <w:style w:type="table" w:styleId="723">
+  <w:style w:type="table" w:styleId="726">
     <w:name w:val="Grid Table 3 - Accent 1"/>
-    <w:basedOn w:val="852"/>
+    <w:basedOn w:val="855"/>
     <w:uiPriority w:val="99"/>
     <w:pPr>
       <w:spacing w:after="0" w:line="240" w:lineRule="auto"/>
@@ -8305,9 +8173,9 @@
       </w:tcPr>
     </w:tblStylePr>
   </w:style>
-  <w:style w:type="table" w:styleId="724">
+  <w:style w:type="table" w:styleId="727">
     <w:name w:val="Grid Table 3 - Accent 2"/>
-    <w:basedOn w:val="852"/>
+    <w:basedOn w:val="855"/>
     <w:uiPriority w:val="99"/>
     <w:pPr>
       <w:spacing w:after="0" w:line="240" w:lineRule="auto"/>
@@ -8406,9 +8274,9 @@
       </w:tcPr>
     </w:tblStylePr>
   </w:style>
-  <w:style w:type="table" w:styleId="725">
+  <w:style w:type="table" w:styleId="728">
     <w:name w:val="Grid Table 3 - Accent 3"/>
-    <w:basedOn w:val="852"/>
+    <w:basedOn w:val="855"/>
     <w:uiPriority w:val="99"/>
     <w:pPr>
       <w:spacing w:after="0" w:line="240" w:lineRule="auto"/>
@@ -8507,9 +8375,9 @@
       </w:tcPr>
     </w:tblStylePr>
   </w:style>
-  <w:style w:type="table" w:styleId="726">
+  <w:style w:type="table" w:styleId="729">
     <w:name w:val="Grid Table 3 - Accent 4"/>
-    <w:basedOn w:val="852"/>
+    <w:basedOn w:val="855"/>
     <w:uiPriority w:val="99"/>
     <w:pPr>
       <w:spacing w:after="0" w:line="240" w:lineRule="auto"/>
@@ -8608,9 +8476,9 @@
       </w:tcPr>
     </w:tblStylePr>
   </w:style>
-  <w:style w:type="table" w:styleId="727">
+  <w:style w:type="table" w:styleId="730">
     <w:name w:val="Grid Table 3 - Accent 5"/>
-    <w:basedOn w:val="852"/>
+    <w:basedOn w:val="855"/>
     <w:uiPriority w:val="99"/>
     <w:pPr>
       <w:spacing w:after="0" w:line="240" w:lineRule="auto"/>
@@ -8709,9 +8577,9 @@
       </w:tcPr>
     </w:tblStylePr>
   </w:style>
-  <w:style w:type="table" w:styleId="728">
+  <w:style w:type="table" w:styleId="731">
     <w:name w:val="Grid Table 3 - Accent 6"/>
-    <w:basedOn w:val="852"/>
+    <w:basedOn w:val="855"/>
     <w:uiPriority w:val="99"/>
     <w:pPr>
       <w:spacing w:after="0" w:line="240" w:lineRule="auto"/>
@@ -8810,9 +8678,9 @@
       </w:tcPr>
     </w:tblStylePr>
   </w:style>
-  <w:style w:type="table" w:styleId="729">
+  <w:style w:type="table" w:styleId="732">
     <w:name w:val="Grid Table 4"/>
-    <w:basedOn w:val="852"/>
+    <w:basedOn w:val="855"/>
     <w:uiPriority w:val="59"/>
     <w:pPr>
       <w:spacing w:after="0" w:line="240" w:lineRule="auto"/>
@@ -8891,9 +8759,9 @@
       </w:tcPr>
     </w:tblStylePr>
   </w:style>
-  <w:style w:type="table" w:styleId="730">
+  <w:style w:type="table" w:styleId="733">
     <w:name w:val="Grid Table 4 - Accent 1"/>
-    <w:basedOn w:val="852"/>
+    <w:basedOn w:val="855"/>
     <w:uiPriority w:val="59"/>
     <w:pPr>
       <w:spacing w:after="0" w:line="240" w:lineRule="auto"/>
@@ -8972,9 +8840,9 @@
       </w:tcPr>
     </w:tblStylePr>
   </w:style>
-  <w:style w:type="table" w:styleId="731">
+  <w:style w:type="table" w:styleId="734">
     <w:name w:val="Grid Table 4 - Accent 2"/>
-    <w:basedOn w:val="852"/>
+    <w:basedOn w:val="855"/>
     <w:uiPriority w:val="59"/>
     <w:pPr>
       <w:spacing w:after="0" w:line="240" w:lineRule="auto"/>
@@ -9053,9 +8921,9 @@
       </w:tcPr>
     </w:tblStylePr>
   </w:style>
-  <w:style w:type="table" w:styleId="732">
+  <w:style w:type="table" w:styleId="735">
     <w:name w:val="Grid Table 4 - Accent 3"/>
-    <w:basedOn w:val="852"/>
+    <w:basedOn w:val="855"/>
     <w:uiPriority w:val="59"/>
     <w:pPr>
       <w:spacing w:after="0" w:line="240" w:lineRule="auto"/>
@@ -9134,9 +9002,9 @@
       </w:tcPr>
     </w:tblStylePr>
   </w:style>
-  <w:style w:type="table" w:styleId="733">
+  <w:style w:type="table" w:styleId="736">
     <w:name w:val="Grid Table 4 - Accent 4"/>
-    <w:basedOn w:val="852"/>
+    <w:basedOn w:val="855"/>
     <w:uiPriority w:val="59"/>
     <w:pPr>
       <w:spacing w:after="0" w:line="240" w:lineRule="auto"/>
@@ -9215,9 +9083,9 @@
       </w:tcPr>
     </w:tblStylePr>
   </w:style>
-  <w:style w:type="table" w:styleId="734">
+  <w:style w:type="table" w:styleId="737">
     <w:name w:val="Grid Table 4 - Accent 5"/>
-    <w:basedOn w:val="852"/>
+    <w:basedOn w:val="855"/>
     <w:uiPriority w:val="59"/>
     <w:pPr>
       <w:spacing w:after="0" w:line="240" w:lineRule="auto"/>
@@ -9296,9 +9164,9 @@
       </w:tcPr>
     </w:tblStylePr>
   </w:style>
-  <w:style w:type="table" w:styleId="735">
+  <w:style w:type="table" w:styleId="738">
     <w:name w:val="Grid Table 4 - Accent 6"/>
-    <w:basedOn w:val="852"/>
+    <w:basedOn w:val="855"/>
     <w:uiPriority w:val="59"/>
     <w:pPr>
       <w:spacing w:after="0" w:line="240" w:lineRule="auto"/>
@@ -9377,9 +9245,9 @@
       </w:tcPr>
     </w:tblStylePr>
   </w:style>
-  <w:style w:type="table" w:styleId="736">
+  <w:style w:type="table" w:styleId="739">
     <w:name w:val="Grid Table 5 Dark"/>
-    <w:basedOn w:val="852"/>
+    <w:basedOn w:val="855"/>
     <w:uiPriority w:val="99"/>
     <w:pPr>
       <w:spacing w:after="0" w:line="240" w:lineRule="auto"/>
@@ -9456,9 +9324,9 @@
       </w:tcPr>
     </w:tblStylePr>
   </w:style>
-  <w:style w:type="table" w:styleId="737">
+  <w:style w:type="table" w:styleId="740">
     <w:name w:val="Grid Table 5 Dark- Accent 1"/>
-    <w:basedOn w:val="852"/>
+    <w:basedOn w:val="855"/>
     <w:uiPriority w:val="99"/>
     <w:pPr>
       <w:spacing w:after="0" w:line="240" w:lineRule="auto"/>
@@ -9535,9 +9403,9 @@
       </w:tcPr>
     </w:tblStylePr>
   </w:style>
-  <w:style w:type="table" w:styleId="738">
+  <w:style w:type="table" w:styleId="741">
     <w:name w:val="Grid Table 5 Dark - Accent 2"/>
-    <w:basedOn w:val="852"/>
+    <w:basedOn w:val="855"/>
     <w:uiPriority w:val="99"/>
     <w:pPr>
       <w:spacing w:after="0" w:line="240" w:lineRule="auto"/>
@@ -9614,9 +9482,9 @@
       </w:tcPr>
     </w:tblStylePr>
   </w:style>
-  <w:style w:type="table" w:styleId="739">
+  <w:style w:type="table" w:styleId="742">
     <w:name w:val="Grid Table 5 Dark - Accent 3"/>
-    <w:basedOn w:val="852"/>
+    <w:basedOn w:val="855"/>
     <w:uiPriority w:val="99"/>
     <w:pPr>
       <w:spacing w:after="0" w:line="240" w:lineRule="auto"/>
@@ -9693,9 +9561,9 @@
       </w:tcPr>
     </w:tblStylePr>
   </w:style>
-  <w:style w:type="table" w:styleId="740">
+  <w:style w:type="table" w:styleId="743">
     <w:name w:val="Grid Table 5 Dark- Accent 4"/>
-    <w:basedOn w:val="852"/>
+    <w:basedOn w:val="855"/>
     <w:uiPriority w:val="99"/>
     <w:pPr>
       <w:spacing w:after="0" w:line="240" w:lineRule="auto"/>
@@ -9772,9 +9640,9 @@
       </w:tcPr>
     </w:tblStylePr>
   </w:style>
-  <w:style w:type="table" w:styleId="741">
+  <w:style w:type="table" w:styleId="744">
     <w:name w:val="Grid Table 5 Dark - Accent 5"/>
-    <w:basedOn w:val="852"/>
+    <w:basedOn w:val="855"/>
     <w:uiPriority w:val="99"/>
     <w:pPr>
       <w:spacing w:after="0" w:line="240" w:lineRule="auto"/>
@@ -9851,9 +9719,9 @@
       </w:tcPr>
     </w:tblStylePr>
   </w:style>
-  <w:style w:type="table" w:styleId="742">
+  <w:style w:type="table" w:styleId="745">
     <w:name w:val="Grid Table 5 Dark - Accent 6"/>
-    <w:basedOn w:val="852"/>
+    <w:basedOn w:val="855"/>
     <w:uiPriority w:val="99"/>
     <w:pPr>
       <w:spacing w:after="0" w:line="240" w:lineRule="auto"/>
@@ -9930,9 +9798,9 @@
       </w:tcPr>
     </w:tblStylePr>
   </w:style>
-  <w:style w:type="table" w:styleId="743">
+  <w:style w:type="table" w:styleId="746">
     <w:name w:val="Grid Table 6 Colorful"/>
-    <w:basedOn w:val="852"/>
+    <w:basedOn w:val="855"/>
     <w:uiPriority w:val="99"/>
     <w:pPr>
       <w:spacing w:after="0" w:line="240" w:lineRule="auto"/>
@@ -10009,9 +9877,9 @@
       </w:rPr>
     </w:tblStylePr>
   </w:style>
-  <w:style w:type="table" w:styleId="744">
+  <w:style w:type="table" w:styleId="747">
     <w:name w:val="Grid Table 6 Colorful - Accent 1"/>
-    <w:basedOn w:val="852"/>
+    <w:basedOn w:val="855"/>
     <w:uiPriority w:val="99"/>
     <w:pPr>
       <w:spacing w:after="0" w:line="240" w:lineRule="auto"/>
@@ -10088,9 +9956,9 @@
       </w:rPr>
     </w:tblStylePr>
   </w:style>
-  <w:style w:type="table" w:styleId="745">
+  <w:style w:type="table" w:styleId="748">
     <w:name w:val="Grid Table 6 Colorful - Accent 2"/>
-    <w:basedOn w:val="852"/>
+    <w:basedOn w:val="855"/>
     <w:uiPriority w:val="99"/>
     <w:pPr>
       <w:spacing w:after="0" w:line="240" w:lineRule="auto"/>
@@ -10167,9 +10035,9 @@
       </w:rPr>
     </w:tblStylePr>
   </w:style>
-  <w:style w:type="table" w:styleId="746">
+  <w:style w:type="table" w:styleId="749">
     <w:name w:val="Grid Table 6 Colorful - Accent 3"/>
-    <w:basedOn w:val="852"/>
+    <w:basedOn w:val="855"/>
     <w:uiPriority w:val="99"/>
     <w:pPr>
       <w:spacing w:after="0" w:line="240" w:lineRule="auto"/>
@@ -10246,9 +10114,9 @@
       </w:rPr>
     </w:tblStylePr>
   </w:style>
-  <w:style w:type="table" w:styleId="747">
+  <w:style w:type="table" w:styleId="750">
     <w:name w:val="Grid Table 6 Colorful - Accent 4"/>
-    <w:basedOn w:val="852"/>
+    <w:basedOn w:val="855"/>
     <w:uiPriority w:val="99"/>
     <w:pPr>
       <w:spacing w:after="0" w:line="240" w:lineRule="auto"/>
@@ -10325,9 +10193,9 @@
       </w:rPr>
     </w:tblStylePr>
   </w:style>
-  <w:style w:type="table" w:styleId="748">
+  <w:style w:type="table" w:styleId="751">
     <w:name w:val="Grid Table 6 Colorful - Accent 5"/>
-    <w:basedOn w:val="852"/>
+    <w:basedOn w:val="855"/>
     <w:uiPriority w:val="99"/>
     <w:pPr>
       <w:spacing w:after="0" w:line="240" w:lineRule="auto"/>
@@ -10404,9 +10272,9 @@
       </w:rPr>
     </w:tblStylePr>
   </w:style>
-  <w:style w:type="table" w:styleId="749">
+  <w:style w:type="table" w:styleId="752">
     <w:name w:val="Grid Table 6 Colorful - Accent 6"/>
-    <w:basedOn w:val="852"/>
+    <w:basedOn w:val="855"/>
     <w:uiPriority w:val="99"/>
     <w:pPr>
       <w:spacing w:after="0" w:line="240" w:lineRule="auto"/>
@@ -10483,9 +10351,9 @@
       </w:rPr>
     </w:tblStylePr>
   </w:style>
-  <w:style w:type="table" w:styleId="750">
+  <w:style w:type="table" w:styleId="753">
     <w:name w:val="Grid Table 7 Colorful"/>
-    <w:basedOn w:val="852"/>
+    <w:basedOn w:val="855"/>
     <w:uiPriority w:val="99"/>
     <w:pPr>
       <w:spacing w:after="0" w:line="240" w:lineRule="auto"/>
@@ -10595,9 +10463,9 @@
       </w:tcPr>
     </w:tblStylePr>
   </w:style>
-  <w:style w:type="table" w:styleId="751">
+  <w:style w:type="table" w:styleId="754">
     <w:name w:val="Grid Table 7 Colorful - Accent 1"/>
-    <w:basedOn w:val="852"/>
+    <w:basedOn w:val="855"/>
     <w:uiPriority w:val="99"/>
     <w:pPr>
       <w:spacing w:after="0" w:line="240" w:lineRule="auto"/>
@@ -10707,9 +10575,9 @@
       </w:tcPr>
     </w:tblStylePr>
   </w:style>
-  <w:style w:type="table" w:styleId="752">
+  <w:style w:type="table" w:styleId="755">
     <w:name w:val="Grid Table 7 Colorful - Accent 2"/>
-    <w:basedOn w:val="852"/>
+    <w:basedOn w:val="855"/>
     <w:uiPriority w:val="99"/>
     <w:pPr>
       <w:spacing w:after="0" w:line="240" w:lineRule="auto"/>
@@ -10819,9 +10687,9 @@
       </w:tcPr>
     </w:tblStylePr>
   </w:style>
-  <w:style w:type="table" w:styleId="753">
+  <w:style w:type="table" w:styleId="756">
     <w:name w:val="Grid Table 7 Colorful - Accent 3"/>
-    <w:basedOn w:val="852"/>
+    <w:basedOn w:val="855"/>
     <w:uiPriority w:val="99"/>
     <w:pPr>
       <w:spacing w:after="0" w:line="240" w:lineRule="auto"/>
@@ -10931,9 +10799,9 @@
       </w:tcPr>
     </w:tblStylePr>
   </w:style>
-  <w:style w:type="table" w:styleId="754">
+  <w:style w:type="table" w:styleId="757">
     <w:name w:val="Grid Table 7 Colorful - Accent 4"/>
-    <w:basedOn w:val="852"/>
+    <w:basedOn w:val="855"/>
     <w:uiPriority w:val="99"/>
     <w:pPr>
       <w:spacing w:after="0" w:line="240" w:lineRule="auto"/>
@@ -11043,9 +10911,9 @@
       </w:tcPr>
     </w:tblStylePr>
   </w:style>
-  <w:style w:type="table" w:styleId="755">
+  <w:style w:type="table" w:styleId="758">
     <w:name w:val="Grid Table 7 Colorful - Accent 5"/>
-    <w:basedOn w:val="852"/>
+    <w:basedOn w:val="855"/>
     <w:uiPriority w:val="99"/>
     <w:pPr>
       <w:spacing w:after="0" w:line="240" w:lineRule="auto"/>
@@ -11155,9 +11023,9 @@
       </w:tcPr>
     </w:tblStylePr>
   </w:style>
-  <w:style w:type="table" w:styleId="756">
+  <w:style w:type="table" w:styleId="759">
     <w:name w:val="Grid Table 7 Colorful - Accent 6"/>
-    <w:basedOn w:val="852"/>
+    <w:basedOn w:val="855"/>
     <w:uiPriority w:val="99"/>
     <w:pPr>
       <w:spacing w:after="0" w:line="240" w:lineRule="auto"/>
@@ -11267,9 +11135,9 @@
       </w:tcPr>
     </w:tblStylePr>
   </w:style>
-  <w:style w:type="table" w:styleId="757">
+  <w:style w:type="table" w:styleId="760">
     <w:name w:val="List Table 1 Light"/>
-    <w:basedOn w:val="852"/>
+    <w:basedOn w:val="855"/>
     <w:uiPriority w:val="99"/>
     <w:pPr>
       <w:spacing w:after="0" w:line="240" w:lineRule="auto"/>
@@ -11330,9 +11198,9 @@
       </w:tcPr>
     </w:tblStylePr>
   </w:style>
-  <w:style w:type="table" w:styleId="758">
+  <w:style w:type="table" w:styleId="761">
     <w:name w:val="List Table 1 Light - Accent 1"/>
-    <w:basedOn w:val="852"/>
+    <w:basedOn w:val="855"/>
     <w:uiPriority w:val="99"/>
     <w:pPr>
       <w:spacing w:after="0" w:line="240" w:lineRule="auto"/>
@@ -11393,9 +11261,9 @@
       </w:tcPr>
     </w:tblStylePr>
   </w:style>
-  <w:style w:type="table" w:styleId="759">
+  <w:style w:type="table" w:styleId="762">
     <w:name w:val="List Table 1 Light - Accent 2"/>
-    <w:basedOn w:val="852"/>
+    <w:basedOn w:val="855"/>
     <w:uiPriority w:val="99"/>
     <w:pPr>
       <w:spacing w:after="0" w:line="240" w:lineRule="auto"/>
@@ -11456,9 +11324,9 @@
       </w:tcPr>
     </w:tblStylePr>
   </w:style>
-  <w:style w:type="table" w:styleId="760">
+  <w:style w:type="table" w:styleId="763">
     <w:name w:val="List Table 1 Light - Accent 3"/>
-    <w:basedOn w:val="852"/>
+    <w:basedOn w:val="855"/>
     <w:uiPriority w:val="99"/>
     <w:pPr>
       <w:spacing w:after="0" w:line="240" w:lineRule="auto"/>
@@ -11519,9 +11387,9 @@
       </w:tcPr>
     </w:tblStylePr>
   </w:style>
-  <w:style w:type="table" w:styleId="761">
+  <w:style w:type="table" w:styleId="764">
     <w:name w:val="List Table 1 Light - Accent 4"/>
-    <w:basedOn w:val="852"/>
+    <w:basedOn w:val="855"/>
     <w:uiPriority w:val="99"/>
     <w:pPr>
       <w:spacing w:after="0" w:line="240" w:lineRule="auto"/>
@@ -11582,9 +11450,9 @@
       </w:tcPr>
     </w:tblStylePr>
   </w:style>
-  <w:style w:type="table" w:styleId="762">
+  <w:style w:type="table" w:styleId="765">
     <w:name w:val="List Table 1 Light - Accent 5"/>
-    <w:basedOn w:val="852"/>
+    <w:basedOn w:val="855"/>
     <w:uiPriority w:val="99"/>
     <w:pPr>
       <w:spacing w:after="0" w:line="240" w:lineRule="auto"/>
@@ -11645,9 +11513,9 @@
       </w:tcPr>
     </w:tblStylePr>
   </w:style>
-  <w:style w:type="table" w:styleId="763">
+  <w:style w:type="table" w:styleId="766">
     <w:name w:val="List Table 1 Light - Accent 6"/>
-    <w:basedOn w:val="852"/>
+    <w:basedOn w:val="855"/>
     <w:uiPriority w:val="99"/>
     <w:pPr>
       <w:spacing w:after="0" w:line="240" w:lineRule="auto"/>
@@ -11708,9 +11576,9 @@
       </w:tcPr>
     </w:tblStylePr>
   </w:style>
-  <w:style w:type="table" w:styleId="764">
+  <w:style w:type="table" w:styleId="767">
     <w:name w:val="List Table 2"/>
-    <w:basedOn w:val="852"/>
+    <w:basedOn w:val="855"/>
     <w:uiPriority w:val="99"/>
     <w:pPr>
       <w:spacing w:after="0" w:line="240" w:lineRule="auto"/>
@@ -11794,9 +11662,9 @@
       </w:tcPr>
     </w:tblStylePr>
   </w:style>
-  <w:style w:type="table" w:styleId="765">
+  <w:style w:type="table" w:styleId="768">
     <w:name w:val="List Table 2 - Accent 1"/>
-    <w:basedOn w:val="852"/>
+    <w:basedOn w:val="855"/>
     <w:uiPriority w:val="99"/>
     <w:pPr>
       <w:spacing w:after="0" w:line="240" w:lineRule="auto"/>
@@ -11880,9 +11748,9 @@
       </w:tcPr>
     </w:tblStylePr>
   </w:style>
-  <w:style w:type="table" w:styleId="766">
+  <w:style w:type="table" w:styleId="769">
     <w:name w:val="List Table 2 - Accent 2"/>
-    <w:basedOn w:val="852"/>
+    <w:basedOn w:val="855"/>
     <w:uiPriority w:val="99"/>
     <w:pPr>
       <w:spacing w:after="0" w:line="240" w:lineRule="auto"/>
@@ -11966,9 +11834,9 @@
       </w:tcPr>
     </w:tblStylePr>
   </w:style>
-  <w:style w:type="table" w:styleId="767">
+  <w:style w:type="table" w:styleId="770">
     <w:name w:val="List Table 2 - Accent 3"/>
-    <w:basedOn w:val="852"/>
+    <w:basedOn w:val="855"/>
     <w:uiPriority w:val="99"/>
     <w:pPr>
       <w:spacing w:after="0" w:line="240" w:lineRule="auto"/>
@@ -12052,9 +11920,9 @@
       </w:tcPr>
     </w:tblStylePr>
   </w:style>
-  <w:style w:type="table" w:styleId="768">
+  <w:style w:type="table" w:styleId="771">
     <w:name w:val="List Table 2 - Accent 4"/>
-    <w:basedOn w:val="852"/>
+    <w:basedOn w:val="855"/>
     <w:uiPriority w:val="99"/>
     <w:pPr>
       <w:spacing w:after="0" w:line="240" w:lineRule="auto"/>
@@ -12138,9 +12006,9 @@
       </w:tcPr>
     </w:tblStylePr>
   </w:style>
-  <w:style w:type="table" w:styleId="769">
+  <w:style w:type="table" w:styleId="772">
     <w:name w:val="List Table 2 - Accent 5"/>
-    <w:basedOn w:val="852"/>
+    <w:basedOn w:val="855"/>
     <w:uiPriority w:val="99"/>
     <w:pPr>
       <w:spacing w:after="0" w:line="240" w:lineRule="auto"/>
@@ -12224,9 +12092,9 @@
       </w:tcPr>
     </w:tblStylePr>
   </w:style>
-  <w:style w:type="table" w:styleId="770">
+  <w:style w:type="table" w:styleId="773">
     <w:name w:val="List Table 2 - Accent 6"/>
-    <w:basedOn w:val="852"/>
+    <w:basedOn w:val="855"/>
     <w:uiPriority w:val="99"/>
     <w:pPr>
       <w:spacing w:after="0" w:line="240" w:lineRule="auto"/>
@@ -12310,9 +12178,9 @@
       </w:tcPr>
     </w:tblStylePr>
   </w:style>
-  <w:style w:type="table" w:styleId="771">
+  <w:style w:type="table" w:styleId="774">
     <w:name w:val="List Table 3"/>
-    <w:basedOn w:val="852"/>
+    <w:basedOn w:val="855"/>
     <w:uiPriority w:val="99"/>
     <w:pPr>
       <w:spacing w:after="0" w:line="240" w:lineRule="auto"/>
@@ -12384,9 +12252,9 @@
       </w:rPr>
     </w:tblStylePr>
   </w:style>
-  <w:style w:type="table" w:styleId="772">
+  <w:style w:type="table" w:styleId="775">
     <w:name w:val="List Table 3 - Accent 1"/>
-    <w:basedOn w:val="852"/>
+    <w:basedOn w:val="855"/>
     <w:uiPriority w:val="99"/>
     <w:pPr>
       <w:spacing w:after="0" w:line="240" w:lineRule="auto"/>
@@ -12458,9 +12326,9 @@
       </w:rPr>
     </w:tblStylePr>
   </w:style>
-  <w:style w:type="table" w:styleId="773">
+  <w:style w:type="table" w:styleId="776">
     <w:name w:val="List Table 3 - Accent 2"/>
-    <w:basedOn w:val="852"/>
+    <w:basedOn w:val="855"/>
     <w:uiPriority w:val="99"/>
     <w:pPr>
       <w:spacing w:after="0" w:line="240" w:lineRule="auto"/>
@@ -12532,9 +12400,9 @@
       </w:rPr>
     </w:tblStylePr>
   </w:style>
-  <w:style w:type="table" w:styleId="774">
+  <w:style w:type="table" w:styleId="777">
     <w:name w:val="List Table 3 - Accent 3"/>
-    <w:basedOn w:val="852"/>
+    <w:basedOn w:val="855"/>
     <w:uiPriority w:val="99"/>
     <w:pPr>
       <w:spacing w:after="0" w:line="240" w:lineRule="auto"/>
@@ -12606,9 +12474,9 @@
       </w:rPr>
     </w:tblStylePr>
   </w:style>
-  <w:style w:type="table" w:styleId="775">
+  <w:style w:type="table" w:styleId="778">
     <w:name w:val="List Table 3 - Accent 4"/>
-    <w:basedOn w:val="852"/>
+    <w:basedOn w:val="855"/>
     <w:uiPriority w:val="99"/>
     <w:pPr>
       <w:spacing w:after="0" w:line="240" w:lineRule="auto"/>
@@ -12680,9 +12548,9 @@
       </w:rPr>
     </w:tblStylePr>
   </w:style>
-  <w:style w:type="table" w:styleId="776">
+  <w:style w:type="table" w:styleId="779">
     <w:name w:val="List Table 3 - Accent 5"/>
-    <w:basedOn w:val="852"/>
+    <w:basedOn w:val="855"/>
     <w:uiPriority w:val="99"/>
     <w:pPr>
       <w:spacing w:after="0" w:line="240" w:lineRule="auto"/>
@@ -12754,9 +12622,9 @@
       </w:rPr>
     </w:tblStylePr>
   </w:style>
-  <w:style w:type="table" w:styleId="777">
+  <w:style w:type="table" w:styleId="780">
     <w:name w:val="List Table 3 - Accent 6"/>
-    <w:basedOn w:val="852"/>
+    <w:basedOn w:val="855"/>
     <w:uiPriority w:val="99"/>
     <w:pPr>
       <w:spacing w:after="0" w:line="240" w:lineRule="auto"/>
@@ -12828,9 +12696,9 @@
       </w:rPr>
     </w:tblStylePr>
   </w:style>
-  <w:style w:type="table" w:styleId="778">
+  <w:style w:type="table" w:styleId="781">
     <w:name w:val="List Table 4"/>
-    <w:basedOn w:val="852"/>
+    <w:basedOn w:val="855"/>
     <w:uiPriority w:val="99"/>
     <w:pPr>
       <w:spacing w:after="0" w:line="240" w:lineRule="auto"/>
@@ -12897,9 +12765,9 @@
       </w:rPr>
     </w:tblStylePr>
   </w:style>
-  <w:style w:type="table" w:styleId="779">
+  <w:style w:type="table" w:styleId="782">
     <w:name w:val="List Table 4 - Accent 1"/>
-    <w:basedOn w:val="852"/>
+    <w:basedOn w:val="855"/>
     <w:uiPriority w:val="99"/>
     <w:pPr>
       <w:spacing w:after="0" w:line="240" w:lineRule="auto"/>
@@ -12966,9 +12834,9 @@
       </w:rPr>
     </w:tblStylePr>
   </w:style>
-  <w:style w:type="table" w:styleId="780">
+  <w:style w:type="table" w:styleId="783">
     <w:name w:val="List Table 4 - Accent 2"/>
-    <w:basedOn w:val="852"/>
+    <w:basedOn w:val="855"/>
     <w:uiPriority w:val="99"/>
     <w:pPr>
       <w:spacing w:after="0" w:line="240" w:lineRule="auto"/>
@@ -13035,9 +12903,9 @@
       </w:rPr>
     </w:tblStylePr>
   </w:style>
-  <w:style w:type="table" w:styleId="781">
+  <w:style w:type="table" w:styleId="784">
     <w:name w:val="List Table 4 - Accent 3"/>
-    <w:basedOn w:val="852"/>
+    <w:basedOn w:val="855"/>
     <w:uiPriority w:val="99"/>
     <w:pPr>
       <w:spacing w:after="0" w:line="240" w:lineRule="auto"/>
@@ -13104,9 +12972,9 @@
       </w:rPr>
     </w:tblStylePr>
   </w:style>
-  <w:style w:type="table" w:styleId="782">
+  <w:style w:type="table" w:styleId="785">
     <w:name w:val="List Table 4 - Accent 4"/>
-    <w:basedOn w:val="852"/>
+    <w:basedOn w:val="855"/>
     <w:uiPriority w:val="99"/>
     <w:pPr>
       <w:spacing w:after="0" w:line="240" w:lineRule="auto"/>
@@ -13173,9 +13041,9 @@
       </w:rPr>
     </w:tblStylePr>
   </w:style>
-  <w:style w:type="table" w:styleId="783">
+  <w:style w:type="table" w:styleId="786">
     <w:name w:val="List Table 4 - Accent 5"/>
-    <w:basedOn w:val="852"/>
+    <w:basedOn w:val="855"/>
     <w:uiPriority w:val="99"/>
     <w:pPr>
       <w:spacing w:after="0" w:line="240" w:lineRule="auto"/>
@@ -13242,9 +13110,9 @@
       </w:rPr>
     </w:tblStylePr>
   </w:style>
-  <w:style w:type="table" w:styleId="784">
+  <w:style w:type="table" w:styleId="787">
     <w:name w:val="List Table 4 - Accent 6"/>
-    <w:basedOn w:val="852"/>
+    <w:basedOn w:val="855"/>
     <w:uiPriority w:val="99"/>
     <w:pPr>
       <w:spacing w:after="0" w:line="240" w:lineRule="auto"/>
@@ -13311,9 +13179,9 @@
       </w:rPr>
     </w:tblStylePr>
   </w:style>
-  <w:style w:type="table" w:styleId="785">
+  <w:style w:type="table" w:styleId="788">
     <w:name w:val="List Table 5 Dark"/>
-    <w:basedOn w:val="852"/>
+    <w:basedOn w:val="855"/>
     <w:uiPriority w:val="99"/>
     <w:pPr>
       <w:spacing w:after="0" w:line="240" w:lineRule="auto"/>
@@ -13418,9 +13286,9 @@
       </w:rPr>
     </w:tblStylePr>
   </w:style>
-  <w:style w:type="table" w:styleId="786">
+  <w:style w:type="table" w:styleId="789">
     <w:name w:val="List Table 5 Dark - Accent 1"/>
-    <w:basedOn w:val="852"/>
+    <w:basedOn w:val="855"/>
     <w:uiPriority w:val="99"/>
     <w:pPr>
       <w:spacing w:after="0" w:line="240" w:lineRule="auto"/>
@@ -13525,9 +13393,9 @@
       </w:rPr>
     </w:tblStylePr>
   </w:style>
-  <w:style w:type="table" w:styleId="787">
+  <w:style w:type="table" w:styleId="790">
     <w:name w:val="List Table 5 Dark - Accent 2"/>
-    <w:basedOn w:val="852"/>
+    <w:basedOn w:val="855"/>
     <w:uiPriority w:val="99"/>
     <w:pPr>
       <w:spacing w:after="0" w:line="240" w:lineRule="auto"/>
@@ -13632,9 +13500,9 @@
       </w:rPr>
     </w:tblStylePr>
   </w:style>
-  <w:style w:type="table" w:styleId="788">
+  <w:style w:type="table" w:styleId="791">
     <w:name w:val="List Table 5 Dark - Accent 3"/>
-    <w:basedOn w:val="852"/>
+    <w:basedOn w:val="855"/>
     <w:uiPriority w:val="99"/>
     <w:pPr>
       <w:spacing w:after="0" w:line="240" w:lineRule="auto"/>
@@ -13739,9 +13607,9 @@
       </w:rPr>
     </w:tblStylePr>
   </w:style>
-  <w:style w:type="table" w:styleId="789">
+  <w:style w:type="table" w:styleId="792">
     <w:name w:val="List Table 5 Dark - Accent 4"/>
-    <w:basedOn w:val="852"/>
+    <w:basedOn w:val="855"/>
     <w:uiPriority w:val="99"/>
     <w:pPr>
       <w:spacing w:after="0" w:line="240" w:lineRule="auto"/>
@@ -13846,9 +13714,9 @@
       </w:rPr>
     </w:tblStylePr>
   </w:style>
-  <w:style w:type="table" w:styleId="790">
+  <w:style w:type="table" w:styleId="793">
     <w:name w:val="List Table 5 Dark - Accent 5"/>
-    <w:basedOn w:val="852"/>
+    <w:basedOn w:val="855"/>
     <w:uiPriority w:val="99"/>
     <w:pPr>
       <w:spacing w:after="0" w:line="240" w:lineRule="auto"/>
@@ -13953,9 +13821,9 @@
       </w:rPr>
     </w:tblStylePr>
   </w:style>
-  <w:style w:type="table" w:styleId="791">
+  <w:style w:type="table" w:styleId="794">
     <w:name w:val="List Table 5 Dark - Accent 6"/>
-    <w:basedOn w:val="852"/>
+    <w:basedOn w:val="855"/>
     <w:uiPriority w:val="99"/>
     <w:pPr>
       <w:spacing w:after="0" w:line="240" w:lineRule="auto"/>
@@ -14060,9 +13928,9 @@
       </w:rPr>
     </w:tblStylePr>
   </w:style>
-  <w:style w:type="table" w:styleId="792">
+  <w:style w:type="table" w:styleId="795">
     <w:name w:val="List Table 6 Colorful"/>
-    <w:basedOn w:val="852"/>
+    <w:basedOn w:val="855"/>
     <w:uiPriority w:val="99"/>
     <w:pPr>
       <w:spacing w:after="0" w:line="240" w:lineRule="auto"/>
@@ -14133,9 +14001,9 @@
       </w:tcPr>
     </w:tblStylePr>
   </w:style>
-  <w:style w:type="table" w:styleId="793">
+  <w:style w:type="table" w:styleId="796">
     <w:name w:val="List Table 6 Colorful - Accent 1"/>
-    <w:basedOn w:val="852"/>
+    <w:basedOn w:val="855"/>
     <w:uiPriority w:val="99"/>
     <w:pPr>
       <w:spacing w:after="0" w:line="240" w:lineRule="auto"/>
@@ -14206,9 +14074,9 @@
       </w:tcPr>
     </w:tblStylePr>
   </w:style>
-  <w:style w:type="table" w:styleId="794">
+  <w:style w:type="table" w:styleId="797">
     <w:name w:val="List Table 6 Colorful - Accent 2"/>
-    <w:basedOn w:val="852"/>
+    <w:basedOn w:val="855"/>
     <w:uiPriority w:val="99"/>
     <w:pPr>
       <w:spacing w:after="0" w:line="240" w:lineRule="auto"/>
@@ -14279,9 +14147,9 @@
       </w:tcPr>
     </w:tblStylePr>
   </w:style>
-  <w:style w:type="table" w:styleId="795">
+  <w:style w:type="table" w:styleId="798">
     <w:name w:val="List Table 6 Colorful - Accent 3"/>
-    <w:basedOn w:val="852"/>
+    <w:basedOn w:val="855"/>
     <w:uiPriority w:val="99"/>
     <w:pPr>
       <w:spacing w:after="0" w:line="240" w:lineRule="auto"/>
@@ -14352,9 +14220,9 @@
       </w:tcPr>
     </w:tblStylePr>
   </w:style>
-  <w:style w:type="table" w:styleId="796">
+  <w:style w:type="table" w:styleId="799">
     <w:name w:val="List Table 6 Colorful - Accent 4"/>
-    <w:basedOn w:val="852"/>
+    <w:basedOn w:val="855"/>
     <w:uiPriority w:val="99"/>
     <w:pPr>
       <w:spacing w:after="0" w:line="240" w:lineRule="auto"/>
@@ -14425,9 +14293,9 @@
       </w:tcPr>
     </w:tblStylePr>
   </w:style>
-  <w:style w:type="table" w:styleId="797">
+  <w:style w:type="table" w:styleId="800">
     <w:name w:val="List Table 6 Colorful - Accent 5"/>
-    <w:basedOn w:val="852"/>
+    <w:basedOn w:val="855"/>
     <w:uiPriority w:val="99"/>
     <w:pPr>
       <w:spacing w:after="0" w:line="240" w:lineRule="auto"/>
@@ -14498,9 +14366,9 @@
       </w:tcPr>
     </w:tblStylePr>
   </w:style>
-  <w:style w:type="table" w:styleId="798">
+  <w:style w:type="table" w:styleId="801">
     <w:name w:val="List Table 6 Colorful - Accent 6"/>
-    <w:basedOn w:val="852"/>
+    <w:basedOn w:val="855"/>
     <w:uiPriority w:val="99"/>
     <w:pPr>
       <w:spacing w:after="0" w:line="240" w:lineRule="auto"/>
@@ -14571,9 +14439,9 @@
       </w:tcPr>
     </w:tblStylePr>
   </w:style>
-  <w:style w:type="table" w:styleId="799">
+  <w:style w:type="table" w:styleId="802">
     <w:name w:val="List Table 7 Colorful"/>
-    <w:basedOn w:val="852"/>
+    <w:basedOn w:val="855"/>
     <w:uiPriority w:val="99"/>
     <w:pPr>
       <w:spacing w:after="0" w:line="240" w:lineRule="auto"/>
@@ -14687,9 +14555,9 @@
       </w:rPr>
     </w:tblStylePr>
   </w:style>
-  <w:style w:type="table" w:styleId="800">
+  <w:style w:type="table" w:styleId="803">
     <w:name w:val="List Table 7 Colorful - Accent 1"/>
-    <w:basedOn w:val="852"/>
+    <w:basedOn w:val="855"/>
     <w:uiPriority w:val="99"/>
     <w:pPr>
       <w:spacing w:after="0" w:line="240" w:lineRule="auto"/>
@@ -14803,9 +14671,9 @@
       </w:rPr>
     </w:tblStylePr>
   </w:style>
-  <w:style w:type="table" w:styleId="801">
+  <w:style w:type="table" w:styleId="804">
     <w:name w:val="List Table 7 Colorful - Accent 2"/>
-    <w:basedOn w:val="852"/>
+    <w:basedOn w:val="855"/>
     <w:uiPriority w:val="99"/>
     <w:pPr>
       <w:spacing w:after="0" w:line="240" w:lineRule="auto"/>
@@ -14919,9 +14787,9 @@
       </w:rPr>
     </w:tblStylePr>
   </w:style>
-  <w:style w:type="table" w:styleId="802">
+  <w:style w:type="table" w:styleId="805">
     <w:name w:val="List Table 7 Colorful - Accent 3"/>
-    <w:basedOn w:val="852"/>
+    <w:basedOn w:val="855"/>
     <w:uiPriority w:val="99"/>
     <w:pPr>
       <w:spacing w:after="0" w:line="240" w:lineRule="auto"/>
@@ -15035,9 +14903,9 @@
       </w:rPr>
     </w:tblStylePr>
   </w:style>
-  <w:style w:type="table" w:styleId="803">
+  <w:style w:type="table" w:styleId="806">
     <w:name w:val="List Table 7 Colorful - Accent 4"/>
-    <w:basedOn w:val="852"/>
+    <w:basedOn w:val="855"/>
     <w:uiPriority w:val="99"/>
     <w:pPr>
       <w:spacing w:after="0" w:line="240" w:lineRule="auto"/>
@@ -15151,9 +15019,9 @@
       </w:rPr>
     </w:tblStylePr>
   </w:style>
-  <w:style w:type="table" w:styleId="804">
+  <w:style w:type="table" w:styleId="807">
     <w:name w:val="List Table 7 Colorful - Accent 5"/>
-    <w:basedOn w:val="852"/>
+    <w:basedOn w:val="855"/>
     <w:uiPriority w:val="99"/>
     <w:pPr>
       <w:spacing w:after="0" w:line="240" w:lineRule="auto"/>
@@ -15267,9 +15135,9 @@
       </w:rPr>
     </w:tblStylePr>
   </w:style>
-  <w:style w:type="table" w:styleId="805">
+  <w:style w:type="table" w:styleId="808">
     <w:name w:val="List Table 7 Colorful - Accent 6"/>
-    <w:basedOn w:val="852"/>
+    <w:basedOn w:val="855"/>
     <w:uiPriority w:val="99"/>
     <w:pPr>
       <w:spacing w:after="0" w:line="240" w:lineRule="auto"/>
@@ -15383,9 +15251,9 @@
       </w:rPr>
     </w:tblStylePr>
   </w:style>
-  <w:style w:type="table" w:styleId="806">
+  <w:style w:type="table" w:styleId="809">
     <w:name w:val="Lined - Accent"/>
-    <w:basedOn w:val="852"/>
+    <w:basedOn w:val="855"/>
     <w:uiPriority w:val="99"/>
     <w:pPr>
       <w:spacing w:after="0" w:line="240" w:lineRule="auto"/>
@@ -15473,9 +15341,9 @@
       </w:tcPr>
     </w:tblStylePr>
   </w:style>
-  <w:style w:type="table" w:styleId="807">
+  <w:style w:type="table" w:styleId="810">
     <w:name w:val="Lined - Accent 1"/>
-    <w:basedOn w:val="852"/>
+    <w:basedOn w:val="855"/>
     <w:uiPriority w:val="99"/>
     <w:pPr>
       <w:spacing w:after="0" w:line="240" w:lineRule="auto"/>
@@ -15563,9 +15431,9 @@
       </w:tcPr>
     </w:tblStylePr>
   </w:style>
-  <w:style w:type="table" w:styleId="808">
+  <w:style w:type="table" w:styleId="811">
     <w:name w:val="Lined - Accent 2"/>
-    <w:basedOn w:val="852"/>
+    <w:basedOn w:val="855"/>
     <w:uiPriority w:val="99"/>
     <w:pPr>
       <w:spacing w:after="0" w:line="240" w:lineRule="auto"/>
@@ -15653,9 +15521,9 @@
       </w:tcPr>
     </w:tblStylePr>
   </w:style>
-  <w:style w:type="table" w:styleId="809">
+  <w:style w:type="table" w:styleId="812">
     <w:name w:val="Lined - Accent 3"/>
-    <w:basedOn w:val="852"/>
+    <w:basedOn w:val="855"/>
     <w:uiPriority w:val="99"/>
     <w:pPr>
       <w:spacing w:after="0" w:line="240" w:lineRule="auto"/>
@@ -15743,9 +15611,9 @@
       </w:tcPr>
     </w:tblStylePr>
   </w:style>
-  <w:style w:type="table" w:styleId="810">
+  <w:style w:type="table" w:styleId="813">
     <w:name w:val="Lined - Accent 4"/>
-    <w:basedOn w:val="852"/>
+    <w:basedOn w:val="855"/>
     <w:uiPriority w:val="99"/>
     <w:pPr>
       <w:spacing w:after="0" w:line="240" w:lineRule="auto"/>
@@ -15833,9 +15701,9 @@
       </w:tcPr>
     </w:tblStylePr>
   </w:style>
-  <w:style w:type="table" w:styleId="811">
+  <w:style w:type="table" w:styleId="814">
     <w:name w:val="Lined - Accent 5"/>
-    <w:basedOn w:val="852"/>
+    <w:basedOn w:val="855"/>
     <w:uiPriority w:val="99"/>
     <w:pPr>
       <w:spacing w:after="0" w:line="240" w:lineRule="auto"/>
@@ -15923,9 +15791,9 @@
       </w:tcPr>
     </w:tblStylePr>
   </w:style>
-  <w:style w:type="table" w:styleId="812">
+  <w:style w:type="table" w:styleId="815">
     <w:name w:val="Lined - Accent 6"/>
-    <w:basedOn w:val="852"/>
+    <w:basedOn w:val="855"/>
     <w:uiPriority w:val="99"/>
     <w:pPr>
       <w:spacing w:after="0" w:line="240" w:lineRule="auto"/>
@@ -16013,9 +15881,9 @@
       </w:tcPr>
     </w:tblStylePr>
   </w:style>
-  <w:style w:type="table" w:styleId="813">
+  <w:style w:type="table" w:styleId="816">
     <w:name w:val="Bordered &amp; Lined - Accent"/>
-    <w:basedOn w:val="852"/>
+    <w:basedOn w:val="855"/>
     <w:uiPriority w:val="99"/>
     <w:pPr>
       <w:spacing w:after="0" w:line="240" w:lineRule="auto"/>
@@ -16111,9 +15979,9 @@
       </w:tcPr>
     </w:tblStylePr>
   </w:style>
-  <w:style w:type="table" w:styleId="814">
+  <w:style w:type="table" w:styleId="817">
     <w:name w:val="Bordered &amp; Lined - Accent 1"/>
-    <w:basedOn w:val="852"/>
+    <w:basedOn w:val="855"/>
     <w:uiPriority w:val="99"/>
     <w:pPr>
       <w:spacing w:after="0" w:line="240" w:lineRule="auto"/>
@@ -16209,9 +16077,9 @@
       </w:tcPr>
     </w:tblStylePr>
   </w:style>
-  <w:style w:type="table" w:styleId="815">
+  <w:style w:type="table" w:styleId="818">
     <w:name w:val="Bordered &amp; Lined - Accent 2"/>
-    <w:basedOn w:val="852"/>
+    <w:basedOn w:val="855"/>
     <w:uiPriority w:val="99"/>
     <w:pPr>
       <w:spacing w:after="0" w:line="240" w:lineRule="auto"/>
@@ -16307,9 +16175,9 @@
       </w:tcPr>
     </w:tblStylePr>
   </w:style>
-  <w:style w:type="table" w:styleId="816">
+  <w:style w:type="table" w:styleId="819">
     <w:name w:val="Bordered &amp; Lined - Accent 3"/>
-    <w:basedOn w:val="852"/>
+    <w:basedOn w:val="855"/>
     <w:uiPriority w:val="99"/>
     <w:pPr>
       <w:spacing w:after="0" w:line="240" w:lineRule="auto"/>
@@ -16405,9 +16273,9 @@
       </w:tcPr>
     </w:tblStylePr>
   </w:style>
-  <w:style w:type="table" w:styleId="817">
+  <w:style w:type="table" w:styleId="820">
     <w:name w:val="Bordered &amp; Lined - Accent 4"/>
-    <w:basedOn w:val="852"/>
+    <w:basedOn w:val="855"/>
     <w:uiPriority w:val="99"/>
     <w:pPr>
       <w:spacing w:after="0" w:line="240" w:lineRule="auto"/>
@@ -16503,9 +16371,9 @@
       </w:tcPr>
     </w:tblStylePr>
   </w:style>
-  <w:style w:type="table" w:styleId="818">
+  <w:style w:type="table" w:styleId="821">
     <w:name w:val="Bordered &amp; Lined - Accent 5"/>
-    <w:basedOn w:val="852"/>
+    <w:basedOn w:val="855"/>
     <w:uiPriority w:val="99"/>
     <w:pPr>
       <w:spacing w:after="0" w:line="240" w:lineRule="auto"/>
@@ -16601,9 +16469,9 @@
       </w:tcPr>
     </w:tblStylePr>
   </w:style>
-  <w:style w:type="table" w:styleId="819">
+  <w:style w:type="table" w:styleId="822">
     <w:name w:val="Bordered &amp; Lined - Accent 6"/>
-    <w:basedOn w:val="852"/>
+    <w:basedOn w:val="855"/>
     <w:uiPriority w:val="99"/>
     <w:pPr>
       <w:spacing w:after="0" w:line="240" w:lineRule="auto"/>
@@ -16699,9 +16567,9 @@
       </w:tcPr>
     </w:tblStylePr>
   </w:style>
-  <w:style w:type="table" w:styleId="820">
+  <w:style w:type="table" w:styleId="823">
     <w:name w:val="Bordered"/>
-    <w:basedOn w:val="852"/>
+    <w:basedOn w:val="855"/>
     <w:uiPriority w:val="99"/>
     <w:pPr>
       <w:spacing w:after="0" w:line="240" w:lineRule="auto"/>
@@ -16778,9 +16646,9 @@
       </w:tcPr>
     </w:tblStylePr>
   </w:style>
-  <w:style w:type="table" w:styleId="821">
+  <w:style w:type="table" w:styleId="824">
     <w:name w:val="Bordered - Accent 1"/>
-    <w:basedOn w:val="852"/>
+    <w:basedOn w:val="855"/>
     <w:uiPriority w:val="99"/>
     <w:pPr>
       <w:spacing w:after="0" w:line="240" w:lineRule="auto"/>
@@ -16857,9 +16725,9 @@
       </w:tcPr>
     </w:tblStylePr>
   </w:style>
-  <w:style w:type="table" w:styleId="822">
+  <w:style w:type="table" w:styleId="825">
     <w:name w:val="Bordered - Accent 2"/>
-    <w:basedOn w:val="852"/>
+    <w:basedOn w:val="855"/>
     <w:uiPriority w:val="99"/>
     <w:pPr>
       <w:spacing w:after="0" w:line="240" w:lineRule="auto"/>
@@ -16936,9 +16804,9 @@
       </w:tcPr>
     </w:tblStylePr>
   </w:style>
-  <w:style w:type="table" w:styleId="823">
+  <w:style w:type="table" w:styleId="826">
     <w:name w:val="Bordered - Accent 3"/>
-    <w:basedOn w:val="852"/>
+    <w:basedOn w:val="855"/>
     <w:uiPriority w:val="99"/>
     <w:pPr>
       <w:spacing w:after="0" w:line="240" w:lineRule="auto"/>
@@ -17015,9 +16883,9 @@
       </w:tcPr>
     </w:tblStylePr>
   </w:style>
-  <w:style w:type="table" w:styleId="824">
+  <w:style w:type="table" w:styleId="827">
     <w:name w:val="Bordered - Accent 4"/>
-    <w:basedOn w:val="852"/>
+    <w:basedOn w:val="855"/>
     <w:uiPriority w:val="99"/>
     <w:pPr>
       <w:spacing w:after="0" w:line="240" w:lineRule="auto"/>
@@ -17094,9 +16962,9 @@
       </w:tcPr>
     </w:tblStylePr>
   </w:style>
-  <w:style w:type="table" w:styleId="825">
+  <w:style w:type="table" w:styleId="828">
     <w:name w:val="Bordered - Accent 5"/>
-    <w:basedOn w:val="852"/>
+    <w:basedOn w:val="855"/>
     <w:uiPriority w:val="99"/>
     <w:pPr>
       <w:spacing w:after="0" w:line="240" w:lineRule="auto"/>
@@ -17173,9 +17041,9 @@
       </w:tcPr>
     </w:tblStylePr>
   </w:style>
-  <w:style w:type="table" w:styleId="826">
+  <w:style w:type="table" w:styleId="829">
     <w:name w:val="Bordered - Accent 6"/>
-    <w:basedOn w:val="852"/>
+    <w:basedOn w:val="855"/>
     <w:uiPriority w:val="99"/>
     <w:pPr>
       <w:spacing w:after="0" w:line="240" w:lineRule="auto"/>
@@ -17252,10 +17120,10 @@
       </w:tcPr>
     </w:tblStylePr>
   </w:style>
-  <w:style w:type="paragraph" w:styleId="827">
+  <w:style w:type="paragraph" w:styleId="830">
     <w:name w:val="footnote text"/>
-    <w:basedOn w:val="848"/>
-    <w:link w:val="828"/>
+    <w:basedOn w:val="851"/>
+    <w:link w:val="831"/>
     <w:uiPriority w:val="99"/>
     <w:semiHidden/>
     <w:unhideWhenUsed/>
@@ -17266,27 +17134,27 @@
       <w:sz w:val="18"/>
     </w:rPr>
   </w:style>
-  <w:style w:type="character" w:styleId="828">
+  <w:style w:type="character" w:styleId="831">
     <w:name w:val="Footnote Text Char"/>
-    <w:link w:val="827"/>
+    <w:link w:val="830"/>
     <w:uiPriority w:val="99"/>
     <w:rPr>
       <w:sz w:val="18"/>
     </w:rPr>
   </w:style>
-  <w:style w:type="character" w:styleId="829">
+  <w:style w:type="character" w:styleId="832">
     <w:name w:val="footnote reference"/>
-    <w:basedOn w:val="851"/>
+    <w:basedOn w:val="854"/>
     <w:uiPriority w:val="99"/>
     <w:unhideWhenUsed/>
     <w:rPr>
       <w:vertAlign w:val="superscript"/>
     </w:rPr>
   </w:style>
-  <w:style w:type="paragraph" w:styleId="830">
+  <w:style w:type="paragraph" w:styleId="833">
     <w:name w:val="endnote text"/>
-    <w:basedOn w:val="848"/>
-    <w:link w:val="831"/>
+    <w:basedOn w:val="851"/>
+    <w:link w:val="834"/>
     <w:uiPriority w:val="99"/>
     <w:semiHidden/>
     <w:unhideWhenUsed/>
@@ -17297,17 +17165,17 @@
       <w:sz w:val="20"/>
     </w:rPr>
   </w:style>
-  <w:style w:type="character" w:styleId="831">
+  <w:style w:type="character" w:styleId="834">
     <w:name w:val="Endnote Text Char"/>
-    <w:link w:val="830"/>
+    <w:link w:val="833"/>
     <w:uiPriority w:val="99"/>
     <w:rPr>
       <w:sz w:val="20"/>
     </w:rPr>
   </w:style>
-  <w:style w:type="character" w:styleId="832">
+  <w:style w:type="character" w:styleId="835">
     <w:name w:val="endnote reference"/>
-    <w:basedOn w:val="851"/>
+    <w:basedOn w:val="854"/>
     <w:uiPriority w:val="99"/>
     <w:semiHidden/>
     <w:unhideWhenUsed/>
@@ -17315,10 +17183,10 @@
       <w:vertAlign w:val="superscript"/>
     </w:rPr>
   </w:style>
-  <w:style w:type="paragraph" w:styleId="833">
+  <w:style w:type="paragraph" w:styleId="836">
     <w:name w:val="toc 1"/>
-    <w:basedOn w:val="848"/>
-    <w:next w:val="848"/>
+    <w:basedOn w:val="851"/>
+    <w:next w:val="851"/>
     <w:uiPriority w:val="39"/>
     <w:unhideWhenUsed/>
     <w:pPr>
@@ -17326,10 +17194,10 @@
       <w:spacing w:after="57"/>
     </w:pPr>
   </w:style>
-  <w:style w:type="paragraph" w:styleId="834">
+  <w:style w:type="paragraph" w:styleId="837">
     <w:name w:val="toc 2"/>
-    <w:basedOn w:val="848"/>
-    <w:next w:val="848"/>
+    <w:basedOn w:val="851"/>
+    <w:next w:val="851"/>
     <w:uiPriority w:val="39"/>
     <w:unhideWhenUsed/>
     <w:pPr>
@@ -17337,10 +17205,10 @@
       <w:spacing w:after="57"/>
     </w:pPr>
   </w:style>
-  <w:style w:type="paragraph" w:styleId="835">
+  <w:style w:type="paragraph" w:styleId="838">
     <w:name w:val="toc 3"/>
-    <w:basedOn w:val="848"/>
-    <w:next w:val="848"/>
+    <w:basedOn w:val="851"/>
+    <w:next w:val="851"/>
     <w:uiPriority w:val="39"/>
     <w:unhideWhenUsed/>
     <w:pPr>
@@ -17348,10 +17216,10 @@
       <w:spacing w:after="57"/>
     </w:pPr>
   </w:style>
-  <w:style w:type="paragraph" w:styleId="836">
+  <w:style w:type="paragraph" w:styleId="839">
     <w:name w:val="toc 4"/>
-    <w:basedOn w:val="848"/>
-    <w:next w:val="848"/>
+    <w:basedOn w:val="851"/>
+    <w:next w:val="851"/>
     <w:uiPriority w:val="39"/>
     <w:unhideWhenUsed/>
     <w:pPr>
@@ -17359,10 +17227,10 @@
       <w:spacing w:after="57"/>
     </w:pPr>
   </w:style>
-  <w:style w:type="paragraph" w:styleId="837">
+  <w:style w:type="paragraph" w:styleId="840">
     <w:name w:val="toc 5"/>
-    <w:basedOn w:val="848"/>
-    <w:next w:val="848"/>
+    <w:basedOn w:val="851"/>
+    <w:next w:val="851"/>
     <w:uiPriority w:val="39"/>
     <w:unhideWhenUsed/>
     <w:pPr>
@@ -17370,10 +17238,10 @@
       <w:spacing w:after="57"/>
     </w:pPr>
   </w:style>
-  <w:style w:type="paragraph" w:styleId="838">
+  <w:style w:type="paragraph" w:styleId="841">
     <w:name w:val="toc 6"/>
-    <w:basedOn w:val="848"/>
-    <w:next w:val="848"/>
+    <w:basedOn w:val="851"/>
+    <w:next w:val="851"/>
     <w:uiPriority w:val="39"/>
     <w:unhideWhenUsed/>
     <w:pPr>
@@ -17381,10 +17249,10 @@
       <w:spacing w:after="57"/>
     </w:pPr>
   </w:style>
-  <w:style w:type="paragraph" w:styleId="839">
+  <w:style w:type="paragraph" w:styleId="842">
     <w:name w:val="toc 7"/>
-    <w:basedOn w:val="848"/>
-    <w:next w:val="848"/>
+    <w:basedOn w:val="851"/>
+    <w:next w:val="851"/>
     <w:uiPriority w:val="39"/>
     <w:unhideWhenUsed/>
     <w:pPr>
@@ -17392,10 +17260,10 @@
       <w:spacing w:after="57"/>
     </w:pPr>
   </w:style>
-  <w:style w:type="paragraph" w:styleId="840">
+  <w:style w:type="paragraph" w:styleId="843">
     <w:name w:val="toc 8"/>
-    <w:basedOn w:val="848"/>
-    <w:next w:val="848"/>
+    <w:basedOn w:val="851"/>
+    <w:next w:val="851"/>
     <w:uiPriority w:val="39"/>
     <w:unhideWhenUsed/>
     <w:pPr>
@@ -17403,10 +17271,10 @@
       <w:spacing w:after="57"/>
     </w:pPr>
   </w:style>
-  <w:style w:type="paragraph" w:styleId="841">
+  <w:style w:type="paragraph" w:styleId="844">
     <w:name w:val="toc 9"/>
-    <w:basedOn w:val="848"/>
-    <w:next w:val="848"/>
+    <w:basedOn w:val="851"/>
+    <w:next w:val="851"/>
     <w:uiPriority w:val="39"/>
     <w:unhideWhenUsed/>
     <w:pPr>
@@ -17414,25 +17282,25 @@
       <w:spacing w:after="57"/>
     </w:pPr>
   </w:style>
-  <w:style w:type="paragraph" w:styleId="842">
+  <w:style w:type="paragraph" w:styleId="845">
     <w:name w:val="TOC Heading"/>
     <w:uiPriority w:val="39"/>
     <w:unhideWhenUsed/>
   </w:style>
-  <w:style w:type="paragraph" w:styleId="843">
+  <w:style w:type="paragraph" w:styleId="846">
     <w:name w:val="table of figures"/>
-    <w:basedOn w:val="848"/>
-    <w:next w:val="848"/>
+    <w:basedOn w:val="851"/>
+    <w:next w:val="851"/>
     <w:uiPriority w:val="99"/>
     <w:unhideWhenUsed/>
     <w:pPr>
       <w:spacing w:after="0" w:afterAutospacing="0"/>
     </w:pPr>
   </w:style>
-  <w:style w:type="paragraph" w:styleId="844">
+  <w:style w:type="paragraph" w:styleId="847">
     <w:name w:val="Heading 3"/>
-    <w:basedOn w:val="848"/>
-    <w:next w:val="848"/>
+    <w:basedOn w:val="851"/>
+    <w:next w:val="851"/>
     <w:pPr>
       <w:keepLines/>
       <w:keepNext/>
@@ -17444,10 +17312,10 @@
       <w:szCs w:val="28"/>
     </w:rPr>
   </w:style>
-  <w:style w:type="paragraph" w:styleId="845">
+  <w:style w:type="paragraph" w:styleId="848">
     <w:name w:val="Heading 4"/>
-    <w:basedOn w:val="848"/>
-    <w:next w:val="848"/>
+    <w:basedOn w:val="851"/>
+    <w:next w:val="851"/>
     <w:pPr>
       <w:keepLines/>
       <w:keepNext/>
@@ -17459,10 +17327,10 @@
       <w:szCs w:val="24"/>
     </w:rPr>
   </w:style>
-  <w:style w:type="paragraph" w:styleId="846">
+  <w:style w:type="paragraph" w:styleId="849">
     <w:name w:val="Heading 5"/>
-    <w:basedOn w:val="848"/>
-    <w:next w:val="848"/>
+    <w:basedOn w:val="851"/>
+    <w:next w:val="851"/>
     <w:pPr>
       <w:keepLines/>
       <w:keepNext/>
@@ -17474,10 +17342,10 @@
       <w:szCs w:val="22"/>
     </w:rPr>
   </w:style>
-  <w:style w:type="paragraph" w:styleId="847">
+  <w:style w:type="paragraph" w:styleId="850">
     <w:name w:val="Heading 6"/>
-    <w:basedOn w:val="848"/>
-    <w:next w:val="848"/>
+    <w:basedOn w:val="851"/>
+    <w:next w:val="851"/>
     <w:pPr>
       <w:keepLines/>
       <w:keepNext/>
@@ -17489,15 +17357,15 @@
       <w:szCs w:val="20"/>
     </w:rPr>
   </w:style>
-  <w:style w:type="paragraph" w:styleId="848" w:default="1">
+  <w:style w:type="paragraph" w:styleId="851" w:default="1">
     <w:name w:val="Normal"/>
     <w:qFormat/>
   </w:style>
-  <w:style w:type="paragraph" w:styleId="849">
+  <w:style w:type="paragraph" w:styleId="852">
     <w:name w:val="Heading 1"/>
-    <w:basedOn w:val="848"/>
-    <w:next w:val="848"/>
-    <w:link w:val="857"/>
+    <w:basedOn w:val="851"/>
+    <w:next w:val="851"/>
+    <w:link w:val="860"/>
     <w:uiPriority w:val="9"/>
     <w:qFormat/>
     <w:pPr>
@@ -17513,11 +17381,11 @@
       <w:szCs w:val="32"/>
     </w:rPr>
   </w:style>
-  <w:style w:type="paragraph" w:styleId="850">
+  <w:style w:type="paragraph" w:styleId="853">
     <w:name w:val="Heading 2"/>
-    <w:basedOn w:val="848"/>
-    <w:next w:val="848"/>
-    <w:link w:val="859"/>
+    <w:basedOn w:val="851"/>
+    <w:next w:val="851"/>
+    <w:link w:val="862"/>
     <w:uiPriority w:val="9"/>
     <w:unhideWhenUsed/>
     <w:qFormat/>
@@ -17534,12 +17402,12 @@
       <w:szCs w:val="26"/>
     </w:rPr>
   </w:style>
-  <w:style w:type="character" w:styleId="851" w:default="1">
+  <w:style w:type="character" w:styleId="854" w:default="1">
     <w:name w:val="Default Paragraph Font"/>
     <w:uiPriority w:val="1"/>
     <w:unhideWhenUsed/>
   </w:style>
-  <w:style w:type="table" w:styleId="852" w:default="1">
+  <w:style w:type="table" w:styleId="855" w:default="1">
     <w:name w:val="Normal Table"/>
     <w:uiPriority w:val="99"/>
     <w:semiHidden/>
@@ -17554,17 +17422,17 @@
       </w:tblCellMar>
     </w:tblPr>
   </w:style>
-  <w:style w:type="numbering" w:styleId="853" w:default="1">
+  <w:style w:type="numbering" w:styleId="856" w:default="1">
     <w:name w:val="No List"/>
     <w:uiPriority w:val="99"/>
     <w:semiHidden/>
     <w:unhideWhenUsed/>
   </w:style>
-  <w:style w:type="paragraph" w:styleId="854">
+  <w:style w:type="paragraph" w:styleId="857">
     <w:name w:val="Title"/>
-    <w:basedOn w:val="848"/>
-    <w:next w:val="848"/>
-    <w:link w:val="855"/>
+    <w:basedOn w:val="851"/>
+    <w:next w:val="851"/>
+    <w:link w:val="858"/>
     <w:uiPriority w:val="10"/>
     <w:qFormat/>
     <w:pPr>
@@ -17577,10 +17445,10 @@
       <w:szCs w:val="56"/>
     </w:rPr>
   </w:style>
-  <w:style w:type="character" w:styleId="855" w:customStyle="1">
+  <w:style w:type="character" w:styleId="858" w:customStyle="1">
     <w:name w:val="Title Char"/>
-    <w:basedOn w:val="851"/>
-    <w:link w:val="854"/>
+    <w:basedOn w:val="854"/>
+    <w:link w:val="857"/>
     <w:uiPriority w:val="10"/>
     <w:rPr>
       <w:rFonts w:asciiTheme="majorHAnsi" w:hAnsiTheme="majorHAnsi" w:eastAsiaTheme="majorEastAsia" w:cstheme="majorBidi"/>
@@ -17589,10 +17457,10 @@
       <w:szCs w:val="56"/>
     </w:rPr>
   </w:style>
-  <w:style w:type="character" w:styleId="856" w:customStyle="1">
+  <w:style w:type="character" w:styleId="859" w:customStyle="1">
     <w:name w:val="Subtitle Char"/>
-    <w:basedOn w:val="851"/>
-    <w:link w:val="865"/>
+    <w:basedOn w:val="854"/>
+    <w:link w:val="868"/>
     <w:uiPriority w:val="11"/>
     <w:rPr>
       <w:rFonts w:eastAsiaTheme="minorEastAsia"/>
@@ -17602,10 +17470,10 @@
       <w:szCs w:val="22"/>
     </w:rPr>
   </w:style>
-  <w:style w:type="character" w:styleId="857" w:customStyle="1">
+  <w:style w:type="character" w:styleId="860" w:customStyle="1">
     <w:name w:val="Heading 1 Char"/>
-    <w:basedOn w:val="851"/>
-    <w:link w:val="849"/>
+    <w:basedOn w:val="854"/>
+    <w:link w:val="852"/>
     <w:uiPriority w:val="9"/>
     <w:rPr>
       <w:rFonts w:asciiTheme="majorHAnsi" w:hAnsiTheme="majorHAnsi" w:eastAsiaTheme="majorEastAsia" w:cstheme="majorBidi"/>
@@ -17614,9 +17482,9 @@
       <w:szCs w:val="32"/>
     </w:rPr>
   </w:style>
-  <w:style w:type="table" w:styleId="858">
+  <w:style w:type="table" w:styleId="861">
     <w:name w:val="Grid Table 4 Accent 1"/>
-    <w:basedOn w:val="852"/>
+    <w:basedOn w:val="855"/>
     <w:uiPriority w:val="49"/>
     <w:tblPr>
       <w:tblStyleRowBandSize w:val="1"/>
@@ -17682,10 +17550,10 @@
       </w:tcPr>
     </w:tblStylePr>
   </w:style>
-  <w:style w:type="character" w:styleId="859" w:customStyle="1">
+  <w:style w:type="character" w:styleId="862" w:customStyle="1">
     <w:name w:val="Heading 2 Char"/>
-    <w:basedOn w:val="851"/>
-    <w:link w:val="850"/>
+    <w:basedOn w:val="854"/>
+    <w:link w:val="853"/>
     <w:uiPriority w:val="9"/>
     <w:rPr>
       <w:rFonts w:asciiTheme="majorHAnsi" w:hAnsiTheme="majorHAnsi" w:eastAsiaTheme="majorEastAsia" w:cstheme="majorBidi"/>
@@ -17694,10 +17562,10 @@
       <w:szCs w:val="26"/>
     </w:rPr>
   </w:style>
-  <w:style w:type="table" w:styleId="860" w:customStyle="1">
+  <w:style w:type="table" w:styleId="863" w:customStyle="1">
     <w:name w:val="Grid Table 4 - Accent 31"/>
-    <w:basedOn w:val="852"/>
-    <w:next w:val="861"/>
+    <w:basedOn w:val="855"/>
+    <w:next w:val="864"/>
     <w:uiPriority w:val="49"/>
     <w:rPr>
       <w:sz w:val="22"/>
@@ -17767,9 +17635,9 @@
       </w:tcPr>
     </w:tblStylePr>
   </w:style>
-  <w:style w:type="table" w:styleId="861">
+  <w:style w:type="table" w:styleId="864">
     <w:name w:val="Grid Table 4 Accent 3"/>
-    <w:basedOn w:val="852"/>
+    <w:basedOn w:val="855"/>
     <w:uiPriority w:val="49"/>
     <w:tblPr>
       <w:tblStyleRowBandSize w:val="1"/>
@@ -17835,9 +17703,9 @@
       </w:tcPr>
     </w:tblStylePr>
   </w:style>
-  <w:style w:type="paragraph" w:styleId="862">
+  <w:style w:type="paragraph" w:styleId="865">
     <w:name w:val="List Paragraph"/>
-    <w:basedOn w:val="848"/>
+    <w:basedOn w:val="851"/>
     <w:uiPriority w:val="34"/>
     <w:qFormat/>
     <w:pPr>
@@ -17845,9 +17713,9 @@
       <w:ind w:left="720"/>
     </w:pPr>
   </w:style>
-  <w:style w:type="character" w:styleId="863">
+  <w:style w:type="character" w:styleId="866">
     <w:name w:val="Hyperlink"/>
-    <w:basedOn w:val="851"/>
+    <w:basedOn w:val="854"/>
     <w:uiPriority w:val="99"/>
     <w:unhideWhenUsed/>
     <w:rPr>
@@ -17855,9 +17723,9 @@
       <w:u w:val="single"/>
     </w:rPr>
   </w:style>
-  <w:style w:type="character" w:styleId="864">
+  <w:style w:type="character" w:styleId="867">
     <w:name w:val="Unresolved Mention"/>
-    <w:basedOn w:val="851"/>
+    <w:basedOn w:val="854"/>
     <w:uiPriority w:val="99"/>
     <w:semiHidden/>
     <w:unhideWhenUsed/>
@@ -17866,10 +17734,10 @@
       <w:shd w:val="clear" w:color="auto" w:fill="e1dfdd"/>
     </w:rPr>
   </w:style>
-  <w:style w:type="paragraph" w:styleId="865">
+  <w:style w:type="paragraph" w:styleId="868">
     <w:name w:val="Subtitle"/>
-    <w:basedOn w:val="848"/>
-    <w:next w:val="848"/>
+    <w:basedOn w:val="851"/>
+    <w:next w:val="851"/>
     <w:pPr>
       <w:spacing w:after="160"/>
     </w:pPr>
@@ -17879,9 +17747,9 @@
       <w:szCs w:val="22"/>
     </w:rPr>
   </w:style>
-  <w:style w:type="table" w:styleId="866">
+  <w:style w:type="table" w:styleId="869">
     <w:name w:val="StGen0"/>
-    <w:basedOn w:val="852"/>
+    <w:basedOn w:val="855"/>
     <w:rPr>
       <w:sz w:val="22"/>
       <w:szCs w:val="22"/>
@@ -17944,9 +17812,9 @@
       </w:tcPr>
     </w:tblStylePr>
   </w:style>
-  <w:style w:type="table" w:styleId="867">
+  <w:style w:type="table" w:styleId="870">
     <w:name w:val="StGen1"/>
-    <w:basedOn w:val="852"/>
+    <w:basedOn w:val="855"/>
     <w:rPr>
       <w:sz w:val="22"/>
       <w:szCs w:val="22"/>
@@ -18009,9 +17877,9 @@
       </w:tcPr>
     </w:tblStylePr>
   </w:style>
-  <w:style w:type="table" w:styleId="868">
+  <w:style w:type="table" w:styleId="871">
     <w:name w:val="StGen2"/>
-    <w:basedOn w:val="852"/>
+    <w:basedOn w:val="855"/>
     <w:rPr>
       <w:sz w:val="22"/>
       <w:szCs w:val="22"/>

</xml_diff>